<commit_message>
New translation of SAQ
</commit_message>
<xml_diff>
--- a/Indexing kinds.docx
+++ b/Indexing kinds.docx
@@ -44,69 +44,33 @@
           <w:sz w:val="20"/>
           <w:szCs w:val="20"/>
         </w:rPr>
-        <w:t>(‘</w:t>
-      </w:r>
-      <w:proofErr w:type="spellStart"/>
-      <w:r>
-        <w:rPr>
-          <w:rFonts w:ascii="Arial" w:hAnsi="Arial" w:cs="Arial"/>
-          <w:sz w:val="20"/>
-          <w:szCs w:val="20"/>
-        </w:rPr>
-        <w:t>Abdu’l-Bahá</w:t>
-      </w:r>
-      <w:proofErr w:type="spellEnd"/>
-      <w:r>
-        <w:rPr>
-          <w:rFonts w:ascii="Arial" w:hAnsi="Arial" w:cs="Arial"/>
-          <w:sz w:val="20"/>
-          <w:szCs w:val="20"/>
-        </w:rPr>
-        <w:t>, The Secret of Divine Civilization, par 74)</w:t>
-      </w:r>
-    </w:p>
-    <w:p>
-      <w:pPr>
-        <w:spacing w:line="240" w:lineRule="auto"/>
-        <w:rPr>
-          <w:rFonts w:ascii="Arial" w:hAnsi="Arial" w:cs="Arial"/>
-          <w:sz w:val="20"/>
-          <w:szCs w:val="20"/>
-        </w:rPr>
-      </w:pPr>
-      <w:r>
-        <w:rPr>
-          <w:rFonts w:ascii="Arial" w:hAnsi="Arial" w:cs="Arial"/>
-          <w:sz w:val="20"/>
-          <w:szCs w:val="20"/>
-        </w:rPr>
-        <w:t>(‘</w:t>
-      </w:r>
-      <w:proofErr w:type="spellStart"/>
-      <w:r>
-        <w:rPr>
-          <w:rFonts w:ascii="Arial" w:hAnsi="Arial" w:cs="Arial"/>
-          <w:sz w:val="20"/>
-          <w:szCs w:val="20"/>
-        </w:rPr>
-        <w:t>Abdu’l-Bah</w:t>
-      </w:r>
-      <w:r>
-        <w:rPr>
-          <w:rFonts w:ascii="Arial" w:hAnsi="Arial" w:cs="Arial"/>
-          <w:sz w:val="20"/>
-          <w:szCs w:val="20"/>
-        </w:rPr>
-        <w:t>á</w:t>
-      </w:r>
-      <w:proofErr w:type="spellEnd"/>
-      <w:r>
-        <w:rPr>
-          <w:rFonts w:ascii="Arial" w:hAnsi="Arial" w:cs="Arial"/>
-          <w:sz w:val="20"/>
-          <w:szCs w:val="20"/>
-        </w:rPr>
-        <w:t xml:space="preserve">, Tablet to Dr. </w:t>
+        <w:t>(‘Abdu’l-Bahá, The Secret of Divine Civilization, par 74)</w:t>
+      </w:r>
+    </w:p>
+    <w:p>
+      <w:pPr>
+        <w:spacing w:line="240" w:lineRule="auto"/>
+        <w:rPr>
+          <w:rFonts w:ascii="Arial" w:hAnsi="Arial" w:cs="Arial"/>
+          <w:sz w:val="20"/>
+          <w:szCs w:val="20"/>
+        </w:rPr>
+      </w:pPr>
+      <w:r>
+        <w:rPr>
+          <w:rFonts w:ascii="Arial" w:hAnsi="Arial" w:cs="Arial"/>
+          <w:sz w:val="20"/>
+          <w:szCs w:val="20"/>
+        </w:rPr>
+        <w:t>(‘Abdu’l-Bah</w:t>
+      </w:r>
+      <w:r>
+        <w:rPr>
+          <w:rFonts w:ascii="Arial" w:hAnsi="Arial" w:cs="Arial"/>
+          <w:sz w:val="20"/>
+          <w:szCs w:val="20"/>
+        </w:rPr>
+        <w:t xml:space="preserve">á, Tablet to Dr. </w:t>
       </w:r>
       <w:proofErr w:type="spellStart"/>
       <w:r>
@@ -142,33 +106,15 @@
           <w:sz w:val="20"/>
           <w:szCs w:val="20"/>
         </w:rPr>
-        <w:t>(‘</w:t>
-      </w:r>
-      <w:proofErr w:type="spellStart"/>
-      <w:r>
-        <w:rPr>
-          <w:rFonts w:ascii="Arial" w:hAnsi="Arial" w:cs="Arial"/>
-          <w:sz w:val="20"/>
-          <w:szCs w:val="20"/>
-        </w:rPr>
-        <w:t>Abdu’l-Bah</w:t>
-      </w:r>
-      <w:r>
-        <w:rPr>
-          <w:rFonts w:ascii="Arial" w:hAnsi="Arial" w:cs="Arial"/>
-          <w:sz w:val="20"/>
-          <w:szCs w:val="20"/>
-        </w:rPr>
-        <w:t>á</w:t>
-      </w:r>
-      <w:proofErr w:type="spellEnd"/>
-      <w:r>
-        <w:rPr>
-          <w:rFonts w:ascii="Arial" w:hAnsi="Arial" w:cs="Arial"/>
-          <w:sz w:val="20"/>
-          <w:szCs w:val="20"/>
-        </w:rPr>
-        <w:t>, A Traveler’s Narrative, par 32)</w:t>
+        <w:t>(‘Abdu’l-Bah</w:t>
+      </w:r>
+      <w:r>
+        <w:rPr>
+          <w:rFonts w:ascii="Arial" w:hAnsi="Arial" w:cs="Arial"/>
+          <w:sz w:val="20"/>
+          <w:szCs w:val="20"/>
+        </w:rPr>
+        <w:t>á, A Traveler’s Narrative, par 32)</w:t>
       </w:r>
     </w:p>
     <w:p>
@@ -406,117 +352,99 @@
           <w:sz w:val="20"/>
           <w:szCs w:val="20"/>
         </w:rPr>
+        <w:t>(Bahá’í World Center, One Common Faith, par 40)</w:t>
+      </w:r>
+      <w:r>
+        <w:rPr>
+          <w:rFonts w:ascii="Arial" w:hAnsi="Arial" w:cs="Arial"/>
+          <w:sz w:val="20"/>
+          <w:szCs w:val="20"/>
+        </w:rPr>
+        <w:t xml:space="preserve">    </w:t>
+      </w:r>
+      <w:r>
+        <w:rPr>
+          <w:rFonts w:ascii="Arial" w:hAnsi="Arial" w:cs="Arial"/>
+          <w:i/>
+          <w:sz w:val="20"/>
+          <w:szCs w:val="20"/>
+        </w:rPr>
+        <w:t>[</w:t>
+      </w:r>
+      <w:proofErr w:type="gramStart"/>
+      <w:r>
+        <w:rPr>
+          <w:rFonts w:ascii="Arial" w:hAnsi="Arial" w:cs="Arial"/>
+          <w:i/>
+          <w:sz w:val="20"/>
+          <w:szCs w:val="20"/>
+        </w:rPr>
+        <w:t>start</w:t>
+      </w:r>
+      <w:proofErr w:type="gramEnd"/>
+      <w:r>
+        <w:rPr>
+          <w:rFonts w:ascii="Arial" w:hAnsi="Arial" w:cs="Arial"/>
+          <w:i/>
+          <w:sz w:val="20"/>
+          <w:szCs w:val="20"/>
+        </w:rPr>
+        <w:t xml:space="preserve"> counting par </w:t>
+      </w:r>
+      <w:r>
+        <w:rPr>
+          <w:rFonts w:ascii="Arial" w:hAnsi="Arial" w:cs="Arial"/>
+          <w:i/>
+          <w:sz w:val="20"/>
+          <w:szCs w:val="20"/>
+        </w:rPr>
+        <w:t xml:space="preserve">at </w:t>
+      </w:r>
+      <w:r>
+        <w:rPr>
+          <w:rFonts w:ascii="Arial" w:hAnsi="Arial" w:cs="Arial"/>
+          <w:i/>
+          <w:sz w:val="20"/>
+          <w:szCs w:val="20"/>
+        </w:rPr>
+        <w:t>chapter</w:t>
+      </w:r>
+      <w:r>
+        <w:rPr>
+          <w:rFonts w:ascii="Arial" w:hAnsi="Arial" w:cs="Arial"/>
+          <w:i/>
+          <w:sz w:val="20"/>
+          <w:szCs w:val="20"/>
+        </w:rPr>
+        <w:t xml:space="preserve"> 2</w:t>
+      </w:r>
+      <w:r>
+        <w:rPr>
+          <w:rFonts w:ascii="Arial" w:hAnsi="Arial" w:cs="Arial"/>
+          <w:i/>
+          <w:sz w:val="20"/>
+          <w:szCs w:val="20"/>
+        </w:rPr>
+        <w:t>]</w:t>
+      </w:r>
+    </w:p>
+    <w:p>
+      <w:pPr>
+        <w:spacing w:line="240" w:lineRule="auto"/>
+        <w:rPr>
+          <w:rFonts w:ascii="Arial" w:hAnsi="Arial" w:cs="Arial"/>
+          <w:sz w:val="20"/>
+          <w:szCs w:val="20"/>
+        </w:rPr>
+      </w:pPr>
+      <w:r>
+        <w:rPr>
+          <w:rFonts w:ascii="Arial" w:hAnsi="Arial" w:cs="Arial"/>
+          <w:sz w:val="20"/>
+          <w:szCs w:val="20"/>
+        </w:rPr>
         <w:t>(</w:t>
       </w:r>
-      <w:proofErr w:type="spellStart"/>
-      <w:r>
-        <w:rPr>
-          <w:rFonts w:ascii="Arial" w:hAnsi="Arial" w:cs="Arial"/>
-          <w:sz w:val="20"/>
-          <w:szCs w:val="20"/>
-        </w:rPr>
-        <w:t>Bahá’í</w:t>
-      </w:r>
-      <w:proofErr w:type="spellEnd"/>
-      <w:r>
-        <w:rPr>
-          <w:rFonts w:ascii="Arial" w:hAnsi="Arial" w:cs="Arial"/>
-          <w:sz w:val="20"/>
-          <w:szCs w:val="20"/>
-        </w:rPr>
-        <w:t xml:space="preserve"> World Center, One Common Faith, par 40)</w:t>
-      </w:r>
-      <w:r>
-        <w:rPr>
-          <w:rFonts w:ascii="Arial" w:hAnsi="Arial" w:cs="Arial"/>
-          <w:sz w:val="20"/>
-          <w:szCs w:val="20"/>
-        </w:rPr>
-        <w:t xml:space="preserve">    </w:t>
-      </w:r>
-      <w:r>
-        <w:rPr>
-          <w:rFonts w:ascii="Arial" w:hAnsi="Arial" w:cs="Arial"/>
-          <w:i/>
-          <w:sz w:val="20"/>
-          <w:szCs w:val="20"/>
-        </w:rPr>
-        <w:t>[</w:t>
-      </w:r>
-      <w:proofErr w:type="gramStart"/>
-      <w:r>
-        <w:rPr>
-          <w:rFonts w:ascii="Arial" w:hAnsi="Arial" w:cs="Arial"/>
-          <w:i/>
-          <w:sz w:val="20"/>
-          <w:szCs w:val="20"/>
-        </w:rPr>
-        <w:t>start</w:t>
-      </w:r>
-      <w:proofErr w:type="gramEnd"/>
-      <w:r>
-        <w:rPr>
-          <w:rFonts w:ascii="Arial" w:hAnsi="Arial" w:cs="Arial"/>
-          <w:i/>
-          <w:sz w:val="20"/>
-          <w:szCs w:val="20"/>
-        </w:rPr>
-        <w:t xml:space="preserve"> counting par </w:t>
-      </w:r>
-      <w:r>
-        <w:rPr>
-          <w:rFonts w:ascii="Arial" w:hAnsi="Arial" w:cs="Arial"/>
-          <w:i/>
-          <w:sz w:val="20"/>
-          <w:szCs w:val="20"/>
-        </w:rPr>
-        <w:t xml:space="preserve">at </w:t>
-      </w:r>
-      <w:r>
-        <w:rPr>
-          <w:rFonts w:ascii="Arial" w:hAnsi="Arial" w:cs="Arial"/>
-          <w:i/>
-          <w:sz w:val="20"/>
-          <w:szCs w:val="20"/>
-        </w:rPr>
-        <w:t>chapter</w:t>
-      </w:r>
-      <w:r>
-        <w:rPr>
-          <w:rFonts w:ascii="Arial" w:hAnsi="Arial" w:cs="Arial"/>
-          <w:i/>
-          <w:sz w:val="20"/>
-          <w:szCs w:val="20"/>
-        </w:rPr>
-        <w:t xml:space="preserve"> 2</w:t>
-      </w:r>
-      <w:r>
-        <w:rPr>
-          <w:rFonts w:ascii="Arial" w:hAnsi="Arial" w:cs="Arial"/>
-          <w:i/>
-          <w:sz w:val="20"/>
-          <w:szCs w:val="20"/>
-        </w:rPr>
-        <w:t>]</w:t>
-      </w:r>
-    </w:p>
-    <w:p>
-      <w:pPr>
-        <w:spacing w:line="240" w:lineRule="auto"/>
-        <w:rPr>
-          <w:rFonts w:ascii="Arial" w:hAnsi="Arial" w:cs="Arial"/>
-          <w:sz w:val="20"/>
-          <w:szCs w:val="20"/>
-        </w:rPr>
-      </w:pPr>
-      <w:r>
-        <w:rPr>
-          <w:rFonts w:ascii="Arial" w:hAnsi="Arial" w:cs="Arial"/>
-          <w:sz w:val="20"/>
-          <w:szCs w:val="20"/>
-        </w:rPr>
-        <w:t>(</w:t>
-      </w:r>
       <w:r>
         <w:rPr>
           <w:rFonts w:ascii="Arial" w:hAnsi="Arial" w:cs="Arial"/>
@@ -533,23 +461,13 @@
         </w:rPr>
         <w:t xml:space="preserve">, </w:t>
       </w:r>
-      <w:proofErr w:type="spellStart"/>
-      <w:r>
-        <w:rPr>
-          <w:rFonts w:ascii="Arial" w:hAnsi="Arial" w:cs="Arial"/>
-          <w:sz w:val="20"/>
-          <w:szCs w:val="20"/>
-        </w:rPr>
-        <w:t>Bahá'í</w:t>
-      </w:r>
-      <w:proofErr w:type="spellEnd"/>
-      <w:r>
-        <w:rPr>
-          <w:rFonts w:ascii="Arial" w:hAnsi="Arial" w:cs="Arial"/>
-          <w:sz w:val="20"/>
-          <w:szCs w:val="20"/>
-        </w:rPr>
-        <w:t xml:space="preserve"> scholarship</w:t>
+      <w:r>
+        <w:rPr>
+          <w:rFonts w:ascii="Arial" w:hAnsi="Arial" w:cs="Arial"/>
+          <w:sz w:val="20"/>
+          <w:szCs w:val="20"/>
+        </w:rPr>
+        <w:t>Bahá'í scholarship</w:t>
       </w:r>
       <w:r>
         <w:rPr>
@@ -623,74 +541,36 @@
           <w:sz w:val="20"/>
           <w:szCs w:val="20"/>
         </w:rPr>
-        <w:t>(‘</w:t>
-      </w:r>
-      <w:proofErr w:type="spellStart"/>
-      <w:r>
-        <w:rPr>
-          <w:rFonts w:ascii="Arial" w:hAnsi="Arial" w:cs="Arial"/>
-          <w:sz w:val="20"/>
-          <w:szCs w:val="20"/>
-        </w:rPr>
-        <w:t>Abdu’l-Bahá</w:t>
+        <w:t>(‘Abdu’l-Bahá</w:t>
       </w:r>
       <w:bookmarkEnd w:id="4"/>
       <w:bookmarkEnd w:id="5"/>
-      <w:proofErr w:type="spellEnd"/>
-      <w:r>
-        <w:rPr>
-          <w:rFonts w:ascii="Arial" w:hAnsi="Arial" w:cs="Arial"/>
-          <w:sz w:val="20"/>
-          <w:szCs w:val="20"/>
-        </w:rPr>
-        <w:t>, ‘</w:t>
-      </w:r>
-      <w:proofErr w:type="spellStart"/>
-      <w:r>
-        <w:rPr>
-          <w:rFonts w:ascii="Arial" w:hAnsi="Arial" w:cs="Arial"/>
-          <w:sz w:val="20"/>
-          <w:szCs w:val="20"/>
-        </w:rPr>
-        <w:t>Abdu’l-Bahá</w:t>
-      </w:r>
-      <w:proofErr w:type="spellEnd"/>
-      <w:r>
-        <w:rPr>
-          <w:rFonts w:ascii="Arial" w:hAnsi="Arial" w:cs="Arial"/>
-          <w:sz w:val="20"/>
-          <w:szCs w:val="20"/>
-        </w:rPr>
-        <w:t xml:space="preserve"> in London, Theosophical Society: Introduction)</w:t>
-      </w:r>
-    </w:p>
-    <w:p>
-      <w:pPr>
-        <w:spacing w:line="240" w:lineRule="auto"/>
-        <w:rPr>
-          <w:rFonts w:ascii="Arial" w:hAnsi="Arial" w:cs="Arial"/>
-          <w:sz w:val="20"/>
-          <w:szCs w:val="20"/>
-        </w:rPr>
-      </w:pPr>
-      <w:r>
-        <w:rPr>
-          <w:rFonts w:ascii="Arial" w:hAnsi="Arial" w:cs="Arial"/>
-          <w:sz w:val="20"/>
-          <w:szCs w:val="20"/>
-        </w:rPr>
-        <w:t>(‘</w:t>
-      </w:r>
-      <w:proofErr w:type="spellStart"/>
-      <w:r>
-        <w:rPr>
-          <w:rFonts w:ascii="Arial" w:hAnsi="Arial" w:cs="Arial"/>
-          <w:sz w:val="20"/>
-          <w:szCs w:val="20"/>
-        </w:rPr>
-        <w:t>Abdu’l-Bahá</w:t>
-      </w:r>
-      <w:proofErr w:type="spellEnd"/>
+      <w:r>
+        <w:rPr>
+          <w:rFonts w:ascii="Arial" w:hAnsi="Arial" w:cs="Arial"/>
+          <w:sz w:val="20"/>
+          <w:szCs w:val="20"/>
+        </w:rPr>
+        <w:t>, ‘Abdu’l-Bahá in London, Theosophical Society: Introduction)</w:t>
+      </w:r>
+    </w:p>
+    <w:p>
+      <w:pPr>
+        <w:spacing w:line="240" w:lineRule="auto"/>
+        <w:rPr>
+          <w:rFonts w:ascii="Arial" w:hAnsi="Arial" w:cs="Arial"/>
+          <w:sz w:val="20"/>
+          <w:szCs w:val="20"/>
+        </w:rPr>
+      </w:pPr>
+      <w:r>
+        <w:rPr>
+          <w:rFonts w:ascii="Arial" w:hAnsi="Arial" w:cs="Arial"/>
+          <w:sz w:val="20"/>
+          <w:szCs w:val="20"/>
+        </w:rPr>
+        <w:t>(‘Abdu’l-Bahá</w:t>
+      </w:r>
       <w:r>
         <w:rPr>
           <w:rFonts w:ascii="Arial" w:hAnsi="Arial" w:cs="Arial"/>
@@ -731,25 +611,7 @@
           <w:sz w:val="20"/>
           <w:szCs w:val="20"/>
         </w:rPr>
-        <w:t>(‘</w:t>
-      </w:r>
-      <w:proofErr w:type="spellStart"/>
-      <w:r>
-        <w:rPr>
-          <w:rFonts w:ascii="Arial" w:hAnsi="Arial" w:cs="Arial"/>
-          <w:sz w:val="20"/>
-          <w:szCs w:val="20"/>
-        </w:rPr>
-        <w:t>Abdu’l-Bahá</w:t>
-      </w:r>
-      <w:proofErr w:type="spellEnd"/>
-      <w:r>
-        <w:rPr>
-          <w:rFonts w:ascii="Arial" w:hAnsi="Arial" w:cs="Arial"/>
-          <w:sz w:val="20"/>
-          <w:szCs w:val="20"/>
-        </w:rPr>
-        <w:t>,</w:t>
+        <w:t>(‘Abdu’l-Bahá,</w:t>
       </w:r>
       <w:r>
         <w:rPr>
@@ -1199,8 +1061,6 @@
         </w:rPr>
         <w:t>)</w:t>
       </w:r>
-      <w:bookmarkStart w:id="10" w:name="_GoBack"/>
-      <w:bookmarkEnd w:id="10"/>
     </w:p>
     <w:p>
       <w:pPr>
@@ -1252,18 +1112,8 @@
           <w:sz w:val="20"/>
           <w:szCs w:val="20"/>
         </w:rPr>
-        <w:t>(‘</w:t>
-      </w:r>
-      <w:proofErr w:type="spellStart"/>
-      <w:r>
-        <w:rPr>
-          <w:rFonts w:ascii="Arial" w:hAnsi="Arial" w:cs="Arial"/>
-          <w:sz w:val="20"/>
-          <w:szCs w:val="20"/>
-        </w:rPr>
-        <w:t>Abdu’l-Bahá</w:t>
-      </w:r>
-      <w:proofErr w:type="spellEnd"/>
+        <w:t>(‘Abdu’l-Bahá</w:t>
+      </w:r>
       <w:r>
         <w:rPr>
           <w:rFonts w:ascii="Arial" w:hAnsi="Arial" w:cs="Arial"/>
@@ -1288,25 +1138,7 @@
           <w:sz w:val="20"/>
           <w:szCs w:val="20"/>
         </w:rPr>
-        <w:t>(‘</w:t>
-      </w:r>
-      <w:proofErr w:type="spellStart"/>
-      <w:r>
-        <w:rPr>
-          <w:rFonts w:ascii="Arial" w:hAnsi="Arial" w:cs="Arial"/>
-          <w:sz w:val="20"/>
-          <w:szCs w:val="20"/>
-        </w:rPr>
-        <w:t>Abdu’l-Bahá</w:t>
-      </w:r>
-      <w:proofErr w:type="spellEnd"/>
-      <w:r>
-        <w:rPr>
-          <w:rFonts w:ascii="Arial" w:hAnsi="Arial" w:cs="Arial"/>
-          <w:sz w:val="20"/>
-          <w:szCs w:val="20"/>
-        </w:rPr>
-        <w:t xml:space="preserve">, Memorials of the Faithful, 69 - </w:t>
+        <w:t xml:space="preserve">(‘Abdu’l-Bahá, Memorials of the Faithful, 69 - </w:t>
       </w:r>
       <w:proofErr w:type="spellStart"/>
       <w:r>
@@ -1342,18 +1174,8 @@
           <w:sz w:val="20"/>
           <w:szCs w:val="20"/>
         </w:rPr>
-        <w:t>(‘</w:t>
-      </w:r>
-      <w:proofErr w:type="spellStart"/>
-      <w:r>
-        <w:rPr>
-          <w:rFonts w:ascii="Arial" w:hAnsi="Arial" w:cs="Arial"/>
-          <w:sz w:val="20"/>
-          <w:szCs w:val="20"/>
-        </w:rPr>
-        <w:t>Abdu’l-Bahá</w:t>
-      </w:r>
-      <w:proofErr w:type="spellEnd"/>
+        <w:t>(‘Abdu’l-Bahá</w:t>
+      </w:r>
       <w:r>
         <w:rPr>
           <w:rFonts w:ascii="Arial" w:hAnsi="Arial" w:cs="Arial"/>
@@ -1378,18 +1200,8 @@
           <w:sz w:val="20"/>
           <w:szCs w:val="20"/>
         </w:rPr>
-        <w:t>(‘</w:t>
-      </w:r>
-      <w:proofErr w:type="spellStart"/>
-      <w:r>
-        <w:rPr>
-          <w:rFonts w:ascii="Arial" w:hAnsi="Arial" w:cs="Arial"/>
-          <w:sz w:val="20"/>
-          <w:szCs w:val="20"/>
-        </w:rPr>
-        <w:t>Abdu’l-Bahá</w:t>
-      </w:r>
-      <w:proofErr w:type="spellEnd"/>
+        <w:t>(‘Abdu’l-Bahá</w:t>
+      </w:r>
       <w:r>
         <w:rPr>
           <w:rFonts w:ascii="Arial" w:hAnsi="Arial" w:cs="Arial"/>
@@ -1404,18 +1216,8 @@
           <w:sz w:val="20"/>
           <w:szCs w:val="20"/>
         </w:rPr>
-        <w:t>‘</w:t>
-      </w:r>
-      <w:proofErr w:type="spellStart"/>
-      <w:r>
-        <w:rPr>
-          <w:rFonts w:ascii="Arial" w:hAnsi="Arial" w:cs="Arial"/>
-          <w:sz w:val="20"/>
-          <w:szCs w:val="20"/>
-        </w:rPr>
-        <w:t>Abdu’l-Bahá</w:t>
-      </w:r>
-      <w:proofErr w:type="spellEnd"/>
+        <w:t>‘Abdu’l-Bahá</w:t>
+      </w:r>
       <w:r>
         <w:rPr>
           <w:rFonts w:ascii="Arial" w:hAnsi="Arial" w:cs="Arial"/>
@@ -1440,25 +1242,7 @@
           <w:sz w:val="20"/>
           <w:szCs w:val="20"/>
         </w:rPr>
-        <w:t>(‘</w:t>
-      </w:r>
-      <w:proofErr w:type="spellStart"/>
-      <w:r>
-        <w:rPr>
-          <w:rFonts w:ascii="Arial" w:hAnsi="Arial" w:cs="Arial"/>
-          <w:sz w:val="20"/>
-          <w:szCs w:val="20"/>
-        </w:rPr>
-        <w:t>Abdu’l-Bahá</w:t>
-      </w:r>
-      <w:proofErr w:type="spellEnd"/>
-      <w:r>
-        <w:rPr>
-          <w:rFonts w:ascii="Arial" w:hAnsi="Arial" w:cs="Arial"/>
-          <w:sz w:val="20"/>
-          <w:szCs w:val="20"/>
-        </w:rPr>
-        <w:t>, Tablets of the Divine Plan, 3: Tablet to the</w:t>
+        <w:t>(‘Abdu’l-Bahá, Tablets of the Divine Plan, 3: Tablet to the</w:t>
       </w:r>
       <w:r>
         <w:rPr>
@@ -1502,51 +1286,15 @@
           <w:sz w:val="20"/>
           <w:szCs w:val="20"/>
         </w:rPr>
-        <w:t>(‘</w:t>
-      </w:r>
-      <w:proofErr w:type="spellStart"/>
-      <w:r>
-        <w:rPr>
-          <w:rFonts w:ascii="Arial" w:hAnsi="Arial" w:cs="Arial"/>
-          <w:sz w:val="20"/>
-          <w:szCs w:val="20"/>
-        </w:rPr>
-        <w:t>Abdu’l-Bahá</w:t>
-      </w:r>
-      <w:proofErr w:type="spellEnd"/>
-      <w:r>
-        <w:rPr>
-          <w:rFonts w:ascii="Arial" w:hAnsi="Arial" w:cs="Arial"/>
-          <w:sz w:val="20"/>
-          <w:szCs w:val="20"/>
-        </w:rPr>
-        <w:t>, Will and Testament of</w:t>
-      </w:r>
-      <w:r>
-        <w:rPr>
-          <w:rFonts w:ascii="Arial" w:hAnsi="Arial" w:cs="Arial"/>
-          <w:sz w:val="20"/>
-          <w:szCs w:val="20"/>
-        </w:rPr>
-        <w:t xml:space="preserve"> ‘</w:t>
-      </w:r>
-      <w:proofErr w:type="spellStart"/>
-      <w:r>
-        <w:rPr>
-          <w:rFonts w:ascii="Arial" w:hAnsi="Arial" w:cs="Arial"/>
-          <w:sz w:val="20"/>
-          <w:szCs w:val="20"/>
-        </w:rPr>
-        <w:t>Abdu’l-Bahá</w:t>
-      </w:r>
-      <w:proofErr w:type="spellEnd"/>
-      <w:r>
-        <w:rPr>
-          <w:rFonts w:ascii="Arial" w:hAnsi="Arial" w:cs="Arial"/>
-          <w:sz w:val="20"/>
-          <w:szCs w:val="20"/>
-        </w:rPr>
-        <w:t>, Part One, par 4)</w:t>
+        <w:t>(‘Abdu’l-Bahá, Will and Testament of</w:t>
+      </w:r>
+      <w:r>
+        <w:rPr>
+          <w:rFonts w:ascii="Arial" w:hAnsi="Arial" w:cs="Arial"/>
+          <w:sz w:val="20"/>
+          <w:szCs w:val="20"/>
+        </w:rPr>
+        <w:t xml:space="preserve"> ‘Abdu’l-Bahá, Part One, par 4)</w:t>
       </w:r>
     </w:p>
     <w:p>
@@ -1879,8 +1627,8 @@
           <w:szCs w:val="20"/>
         </w:rPr>
       </w:pPr>
-      <w:bookmarkStart w:id="11" w:name="OLE_LINK31"/>
-      <w:bookmarkStart w:id="12" w:name="OLE_LINK32"/>
+      <w:bookmarkStart w:id="10" w:name="OLE_LINK31"/>
+      <w:bookmarkStart w:id="11" w:name="OLE_LINK32"/>
       <w:r>
         <w:rPr>
           <w:rFonts w:ascii="Arial" w:hAnsi="Arial" w:cs="Arial"/>
@@ -1915,44 +1663,124 @@
         </w:rPr>
         <w:t xml:space="preserve">, </w:t>
       </w:r>
+      <w:bookmarkEnd w:id="10"/>
       <w:bookmarkEnd w:id="11"/>
+      <w:r>
+        <w:rPr>
+          <w:rFonts w:ascii="Arial" w:hAnsi="Arial" w:cs="Arial"/>
+          <w:sz w:val="20"/>
+          <w:szCs w:val="20"/>
+        </w:rPr>
+        <w:t xml:space="preserve">God Passes By, </w:t>
+      </w:r>
+      <w:r>
+        <w:rPr>
+          <w:rFonts w:ascii="Arial" w:hAnsi="Arial" w:cs="Arial"/>
+          <w:sz w:val="20"/>
+          <w:szCs w:val="20"/>
+        </w:rPr>
+        <w:t>Chapter XIV</w:t>
+      </w:r>
+      <w:r>
+        <w:rPr>
+          <w:rFonts w:ascii="Arial" w:hAnsi="Arial" w:cs="Arial"/>
+          <w:sz w:val="20"/>
+          <w:szCs w:val="20"/>
+        </w:rPr>
+        <w:t>, par 12)</w:t>
+      </w:r>
+    </w:p>
+    <w:p>
+      <w:pPr>
+        <w:spacing w:line="240" w:lineRule="auto"/>
+        <w:rPr>
+          <w:rFonts w:ascii="Arial" w:hAnsi="Arial" w:cs="Arial"/>
+          <w:sz w:val="20"/>
+          <w:szCs w:val="20"/>
+        </w:rPr>
+      </w:pPr>
+      <w:bookmarkStart w:id="12" w:name="OLE_LINK37"/>
+      <w:bookmarkStart w:id="13" w:name="OLE_LINK38"/>
+      <w:r>
+        <w:rPr>
+          <w:rFonts w:ascii="Arial" w:hAnsi="Arial" w:cs="Arial"/>
+          <w:sz w:val="20"/>
+          <w:szCs w:val="20"/>
+        </w:rPr>
+        <w:t>(</w:t>
+      </w:r>
+      <w:proofErr w:type="spellStart"/>
+      <w:r>
+        <w:rPr>
+          <w:rFonts w:ascii="Arial" w:hAnsi="Arial" w:cs="Arial"/>
+          <w:sz w:val="20"/>
+          <w:szCs w:val="20"/>
+        </w:rPr>
+        <w:t>Shoghi</w:t>
+      </w:r>
+      <w:proofErr w:type="spellEnd"/>
+      <w:r>
+        <w:rPr>
+          <w:rFonts w:ascii="Arial" w:hAnsi="Arial" w:cs="Arial"/>
+          <w:sz w:val="20"/>
+          <w:szCs w:val="20"/>
+        </w:rPr>
+        <w:t xml:space="preserve"> Effendi</w:t>
+      </w:r>
       <w:bookmarkEnd w:id="12"/>
-      <w:r>
-        <w:rPr>
-          <w:rFonts w:ascii="Arial" w:hAnsi="Arial" w:cs="Arial"/>
-          <w:sz w:val="20"/>
-          <w:szCs w:val="20"/>
-        </w:rPr>
-        <w:t xml:space="preserve">God Passes By, </w:t>
-      </w:r>
-      <w:r>
-        <w:rPr>
-          <w:rFonts w:ascii="Arial" w:hAnsi="Arial" w:cs="Arial"/>
-          <w:sz w:val="20"/>
-          <w:szCs w:val="20"/>
-        </w:rPr>
-        <w:t>Chapter XIV</w:t>
-      </w:r>
-      <w:r>
-        <w:rPr>
-          <w:rFonts w:ascii="Arial" w:hAnsi="Arial" w:cs="Arial"/>
-          <w:sz w:val="20"/>
-          <w:szCs w:val="20"/>
-        </w:rPr>
-        <w:t>, par 12)</w:t>
-      </w:r>
-    </w:p>
-    <w:p>
-      <w:pPr>
-        <w:spacing w:line="240" w:lineRule="auto"/>
-        <w:rPr>
-          <w:rFonts w:ascii="Arial" w:hAnsi="Arial" w:cs="Arial"/>
-          <w:sz w:val="20"/>
-          <w:szCs w:val="20"/>
-        </w:rPr>
-      </w:pPr>
-      <w:bookmarkStart w:id="13" w:name="OLE_LINK37"/>
-      <w:bookmarkStart w:id="14" w:name="OLE_LINK38"/>
+      <w:bookmarkEnd w:id="13"/>
+      <w:r>
+        <w:rPr>
+          <w:rFonts w:ascii="Arial" w:hAnsi="Arial" w:cs="Arial"/>
+          <w:sz w:val="20"/>
+          <w:szCs w:val="20"/>
+        </w:rPr>
+        <w:t xml:space="preserve">, </w:t>
+      </w:r>
+      <w:r>
+        <w:rPr>
+          <w:rFonts w:ascii="Arial" w:hAnsi="Arial" w:cs="Arial"/>
+          <w:sz w:val="20"/>
+          <w:szCs w:val="20"/>
+        </w:rPr>
+        <w:t>Messages to America</w:t>
+      </w:r>
+      <w:r>
+        <w:rPr>
+          <w:rFonts w:ascii="Arial" w:hAnsi="Arial" w:cs="Arial"/>
+          <w:sz w:val="20"/>
+          <w:szCs w:val="20"/>
+        </w:rPr>
+        <w:t xml:space="preserve">, </w:t>
+      </w:r>
+      <w:r>
+        <w:rPr>
+          <w:rFonts w:ascii="Arial" w:hAnsi="Arial" w:cs="Arial"/>
+          <w:sz w:val="20"/>
+          <w:szCs w:val="20"/>
+        </w:rPr>
+        <w:t>O</w:t>
+      </w:r>
+      <w:r>
+        <w:rPr>
+          <w:rFonts w:ascii="Arial" w:hAnsi="Arial" w:cs="Arial"/>
+          <w:sz w:val="20"/>
+          <w:szCs w:val="20"/>
+        </w:rPr>
+        <w:t>fficial Inauguration of World Mission, par 3)</w:t>
+      </w:r>
+    </w:p>
+    <w:p>
+      <w:pPr>
+        <w:spacing w:line="240" w:lineRule="auto"/>
+        <w:rPr>
+          <w:rFonts w:ascii="Arial" w:hAnsi="Arial" w:cs="Arial"/>
+          <w:sz w:val="20"/>
+          <w:szCs w:val="20"/>
+        </w:rPr>
+      </w:pPr>
+      <w:bookmarkStart w:id="14" w:name="OLE_LINK39"/>
+      <w:bookmarkStart w:id="15" w:name="OLE_LINK40"/>
       <w:r>
         <w:rPr>
           <w:rFonts w:ascii="Arial" w:hAnsi="Arial" w:cs="Arial"/>
@@ -1979,8 +1807,24 @@
         </w:rPr>
         <w:t xml:space="preserve"> Effendi</w:t>
       </w:r>
-      <w:bookmarkEnd w:id="13"/>
+      <w:r>
+        <w:rPr>
+          <w:rFonts w:ascii="Arial" w:hAnsi="Arial" w:cs="Arial"/>
+          <w:sz w:val="20"/>
+          <w:szCs w:val="20"/>
+        </w:rPr>
+        <w:t xml:space="preserve">, </w:t>
+      </w:r>
       <w:bookmarkEnd w:id="14"/>
+      <w:bookmarkEnd w:id="15"/>
+      <w:r>
+        <w:rPr>
+          <w:rFonts w:ascii="Arial" w:hAnsi="Arial" w:cs="Arial"/>
+          <w:sz w:val="20"/>
+          <w:szCs w:val="20"/>
+        </w:rPr>
+        <w:t>Messages to the Bahá’í World</w:t>
+      </w:r>
       <w:r>
         <w:rPr>
           <w:rFonts w:ascii="Arial" w:hAnsi="Arial" w:cs="Arial"/>
@@ -1995,7 +1839,51 @@
           <w:sz w:val="20"/>
           <w:szCs w:val="20"/>
         </w:rPr>
-        <w:t>Messages to America</w:t>
+        <w:t>Acquisition of Area on Mount Carmel</w:t>
+      </w:r>
+      <w:r>
+        <w:rPr>
+          <w:rFonts w:ascii="Arial" w:hAnsi="Arial" w:cs="Arial"/>
+          <w:sz w:val="20"/>
+          <w:szCs w:val="20"/>
+        </w:rPr>
+        <w:t>, par 3)</w:t>
+      </w:r>
+    </w:p>
+    <w:p>
+      <w:pPr>
+        <w:spacing w:line="240" w:lineRule="auto"/>
+        <w:rPr>
+          <w:rFonts w:ascii="Arial" w:hAnsi="Arial" w:cs="Arial"/>
+          <w:sz w:val="20"/>
+          <w:szCs w:val="20"/>
+        </w:rPr>
+      </w:pPr>
+      <w:r>
+        <w:rPr>
+          <w:rFonts w:ascii="Arial" w:hAnsi="Arial" w:cs="Arial"/>
+          <w:sz w:val="20"/>
+          <w:szCs w:val="20"/>
+        </w:rPr>
+        <w:t>(</w:t>
+      </w:r>
+      <w:proofErr w:type="spellStart"/>
+      <w:r>
+        <w:rPr>
+          <w:rFonts w:ascii="Arial" w:hAnsi="Arial" w:cs="Arial"/>
+          <w:sz w:val="20"/>
+          <w:szCs w:val="20"/>
+        </w:rPr>
+        <w:t>Shoghi</w:t>
+      </w:r>
+      <w:proofErr w:type="spellEnd"/>
+      <w:r>
+        <w:rPr>
+          <w:rFonts w:ascii="Arial" w:hAnsi="Arial" w:cs="Arial"/>
+          <w:sz w:val="20"/>
+          <w:szCs w:val="20"/>
+        </w:rPr>
+        <w:t xml:space="preserve"> Effendi</w:t>
       </w:r>
       <w:r>
         <w:rPr>
@@ -2011,28 +1899,116 @@
           <w:sz w:val="20"/>
           <w:szCs w:val="20"/>
         </w:rPr>
-        <w:t>O</w:t>
-      </w:r>
-      <w:r>
-        <w:rPr>
-          <w:rFonts w:ascii="Arial" w:hAnsi="Arial" w:cs="Arial"/>
-          <w:sz w:val="20"/>
-          <w:szCs w:val="20"/>
-        </w:rPr>
-        <w:t>fficial Inauguration of World Mission, par 3)</w:t>
-      </w:r>
-    </w:p>
-    <w:p>
-      <w:pPr>
-        <w:spacing w:line="240" w:lineRule="auto"/>
-        <w:rPr>
-          <w:rFonts w:ascii="Arial" w:hAnsi="Arial" w:cs="Arial"/>
-          <w:sz w:val="20"/>
-          <w:szCs w:val="20"/>
-        </w:rPr>
-      </w:pPr>
-      <w:bookmarkStart w:id="15" w:name="OLE_LINK39"/>
-      <w:bookmarkStart w:id="16" w:name="OLE_LINK40"/>
+        <w:t>The Promised Day is Come</w:t>
+      </w:r>
+      <w:r>
+        <w:rPr>
+          <w:rFonts w:ascii="Arial" w:hAnsi="Arial" w:cs="Arial"/>
+          <w:sz w:val="20"/>
+          <w:szCs w:val="20"/>
+        </w:rPr>
+        <w:t xml:space="preserve">, </w:t>
+      </w:r>
+      <w:r>
+        <w:rPr>
+          <w:rFonts w:ascii="Arial" w:hAnsi="Arial" w:cs="Arial"/>
+          <w:sz w:val="20"/>
+          <w:szCs w:val="20"/>
+        </w:rPr>
+        <w:t>The Most Great Law Revealed</w:t>
+      </w:r>
+      <w:r>
+        <w:rPr>
+          <w:rFonts w:ascii="Arial" w:hAnsi="Arial" w:cs="Arial"/>
+          <w:sz w:val="20"/>
+          <w:szCs w:val="20"/>
+        </w:rPr>
+        <w:t xml:space="preserve">, </w:t>
+      </w:r>
+      <w:proofErr w:type="gramStart"/>
+      <w:r>
+        <w:rPr>
+          <w:rFonts w:ascii="Arial" w:hAnsi="Arial" w:cs="Arial"/>
+          <w:sz w:val="20"/>
+          <w:szCs w:val="20"/>
+        </w:rPr>
+        <w:t>par</w:t>
+      </w:r>
+      <w:proofErr w:type="gramEnd"/>
+      <w:r>
+        <w:rPr>
+          <w:rFonts w:ascii="Arial" w:hAnsi="Arial" w:cs="Arial"/>
+          <w:sz w:val="20"/>
+          <w:szCs w:val="20"/>
+        </w:rPr>
+        <w:t xml:space="preserve"> 6)</w:t>
+      </w:r>
+    </w:p>
+    <w:p>
+      <w:pPr>
+        <w:spacing w:line="240" w:lineRule="auto"/>
+        <w:rPr>
+          <w:rFonts w:ascii="Arial" w:hAnsi="Arial" w:cs="Arial"/>
+          <w:sz w:val="20"/>
+          <w:szCs w:val="20"/>
+        </w:rPr>
+      </w:pPr>
+      <w:r>
+        <w:rPr>
+          <w:rFonts w:ascii="Arial" w:hAnsi="Arial" w:cs="Arial"/>
+          <w:sz w:val="20"/>
+          <w:szCs w:val="20"/>
+        </w:rPr>
+        <w:t xml:space="preserve">(Bahá’í International Community, </w:t>
+      </w:r>
+      <w:proofErr w:type="spellStart"/>
+      <w:r>
+        <w:rPr>
+          <w:rFonts w:ascii="Arial" w:hAnsi="Arial" w:cs="Arial"/>
+          <w:sz w:val="20"/>
+          <w:szCs w:val="20"/>
+        </w:rPr>
+        <w:t>Bahá’u’lláh</w:t>
+      </w:r>
+      <w:proofErr w:type="spellEnd"/>
+      <w:r>
+        <w:rPr>
+          <w:rFonts w:ascii="Arial" w:hAnsi="Arial" w:cs="Arial"/>
+          <w:sz w:val="20"/>
+          <w:szCs w:val="20"/>
+        </w:rPr>
+        <w:t>, Exile, par 12)</w:t>
+      </w:r>
+    </w:p>
+    <w:p>
+      <w:pPr>
+        <w:spacing w:line="240" w:lineRule="auto"/>
+        <w:rPr>
+          <w:rFonts w:ascii="Arial" w:hAnsi="Arial" w:cs="Arial"/>
+          <w:sz w:val="20"/>
+          <w:szCs w:val="20"/>
+        </w:rPr>
+      </w:pPr>
+      <w:r>
+        <w:rPr>
+          <w:rFonts w:ascii="Arial" w:hAnsi="Arial" w:cs="Arial"/>
+          <w:sz w:val="20"/>
+          <w:szCs w:val="20"/>
+        </w:rPr>
+        <w:t>(Bahá’í International Community, The Prosperity of Humankind, I, par 3)</w:t>
+      </w:r>
+    </w:p>
+    <w:p>
+      <w:pPr>
+        <w:spacing w:line="240" w:lineRule="auto"/>
+        <w:rPr>
+          <w:rFonts w:ascii="Arial" w:hAnsi="Arial" w:cs="Arial"/>
+          <w:sz w:val="20"/>
+          <w:szCs w:val="20"/>
+        </w:rPr>
+      </w:pPr>
+      <w:bookmarkStart w:id="16" w:name="OLE_LINK58"/>
+      <w:bookmarkStart w:id="17" w:name="OLE_LINK59"/>
       <w:r>
         <w:rPr>
           <w:rFonts w:ascii="Arial" w:hAnsi="Arial" w:cs="Arial"/>
@@ -2041,23 +2017,13 @@
         </w:rPr>
         <w:t>(</w:t>
       </w:r>
-      <w:proofErr w:type="spellStart"/>
-      <w:r>
-        <w:rPr>
-          <w:rFonts w:ascii="Arial" w:hAnsi="Arial" w:cs="Arial"/>
-          <w:sz w:val="20"/>
-          <w:szCs w:val="20"/>
-        </w:rPr>
-        <w:t>Shoghi</w:t>
-      </w:r>
-      <w:proofErr w:type="spellEnd"/>
-      <w:r>
-        <w:rPr>
-          <w:rFonts w:ascii="Arial" w:hAnsi="Arial" w:cs="Arial"/>
-          <w:sz w:val="20"/>
-          <w:szCs w:val="20"/>
-        </w:rPr>
-        <w:t xml:space="preserve"> Effendi</w:t>
+      <w:r>
+        <w:rPr>
+          <w:rFonts w:ascii="Arial" w:hAnsi="Arial" w:cs="Arial"/>
+          <w:sz w:val="20"/>
+          <w:szCs w:val="20"/>
+        </w:rPr>
+        <w:t>George Townshend</w:t>
       </w:r>
       <w:r>
         <w:rPr>
@@ -2067,280 +2033,8 @@
         </w:rPr>
         <w:t xml:space="preserve">, </w:t>
       </w:r>
-      <w:bookmarkEnd w:id="15"/>
       <w:bookmarkEnd w:id="16"/>
-      <w:r>
-        <w:rPr>
-          <w:rFonts w:ascii="Arial" w:hAnsi="Arial" w:cs="Arial"/>
-          <w:sz w:val="20"/>
-          <w:szCs w:val="20"/>
-        </w:rPr>
-        <w:t xml:space="preserve">Messages to the </w:t>
-      </w:r>
-      <w:proofErr w:type="spellStart"/>
-      <w:r>
-        <w:rPr>
-          <w:rFonts w:ascii="Arial" w:hAnsi="Arial" w:cs="Arial"/>
-          <w:sz w:val="20"/>
-          <w:szCs w:val="20"/>
-        </w:rPr>
-        <w:t>Bahá’í</w:t>
-      </w:r>
-      <w:proofErr w:type="spellEnd"/>
-      <w:r>
-        <w:rPr>
-          <w:rFonts w:ascii="Arial" w:hAnsi="Arial" w:cs="Arial"/>
-          <w:sz w:val="20"/>
-          <w:szCs w:val="20"/>
-        </w:rPr>
-        <w:t xml:space="preserve"> World</w:t>
-      </w:r>
-      <w:r>
-        <w:rPr>
-          <w:rFonts w:ascii="Arial" w:hAnsi="Arial" w:cs="Arial"/>
-          <w:sz w:val="20"/>
-          <w:szCs w:val="20"/>
-        </w:rPr>
-        <w:t xml:space="preserve">, </w:t>
-      </w:r>
-      <w:r>
-        <w:rPr>
-          <w:rFonts w:ascii="Arial" w:hAnsi="Arial" w:cs="Arial"/>
-          <w:sz w:val="20"/>
-          <w:szCs w:val="20"/>
-        </w:rPr>
-        <w:t>Acquisition of Area on Mount Carmel</w:t>
-      </w:r>
-      <w:r>
-        <w:rPr>
-          <w:rFonts w:ascii="Arial" w:hAnsi="Arial" w:cs="Arial"/>
-          <w:sz w:val="20"/>
-          <w:szCs w:val="20"/>
-        </w:rPr>
-        <w:t>, par 3)</w:t>
-      </w:r>
-    </w:p>
-    <w:p>
-      <w:pPr>
-        <w:spacing w:line="240" w:lineRule="auto"/>
-        <w:rPr>
-          <w:rFonts w:ascii="Arial" w:hAnsi="Arial" w:cs="Arial"/>
-          <w:sz w:val="20"/>
-          <w:szCs w:val="20"/>
-        </w:rPr>
-      </w:pPr>
-      <w:r>
-        <w:rPr>
-          <w:rFonts w:ascii="Arial" w:hAnsi="Arial" w:cs="Arial"/>
-          <w:sz w:val="20"/>
-          <w:szCs w:val="20"/>
-        </w:rPr>
-        <w:t>(</w:t>
-      </w:r>
-      <w:proofErr w:type="spellStart"/>
-      <w:r>
-        <w:rPr>
-          <w:rFonts w:ascii="Arial" w:hAnsi="Arial" w:cs="Arial"/>
-          <w:sz w:val="20"/>
-          <w:szCs w:val="20"/>
-        </w:rPr>
-        <w:t>Shoghi</w:t>
-      </w:r>
-      <w:proofErr w:type="spellEnd"/>
-      <w:r>
-        <w:rPr>
-          <w:rFonts w:ascii="Arial" w:hAnsi="Arial" w:cs="Arial"/>
-          <w:sz w:val="20"/>
-          <w:szCs w:val="20"/>
-        </w:rPr>
-        <w:t xml:space="preserve"> Effendi</w:t>
-      </w:r>
-      <w:r>
-        <w:rPr>
-          <w:rFonts w:ascii="Arial" w:hAnsi="Arial" w:cs="Arial"/>
-          <w:sz w:val="20"/>
-          <w:szCs w:val="20"/>
-        </w:rPr>
-        <w:t xml:space="preserve">, </w:t>
-      </w:r>
-      <w:r>
-        <w:rPr>
-          <w:rFonts w:ascii="Arial" w:hAnsi="Arial" w:cs="Arial"/>
-          <w:sz w:val="20"/>
-          <w:szCs w:val="20"/>
-        </w:rPr>
-        <w:t>The Promised Day is Come</w:t>
-      </w:r>
-      <w:r>
-        <w:rPr>
-          <w:rFonts w:ascii="Arial" w:hAnsi="Arial" w:cs="Arial"/>
-          <w:sz w:val="20"/>
-          <w:szCs w:val="20"/>
-        </w:rPr>
-        <w:t xml:space="preserve">, </w:t>
-      </w:r>
-      <w:r>
-        <w:rPr>
-          <w:rFonts w:ascii="Arial" w:hAnsi="Arial" w:cs="Arial"/>
-          <w:sz w:val="20"/>
-          <w:szCs w:val="20"/>
-        </w:rPr>
-        <w:t>The Most Great Law Revealed</w:t>
-      </w:r>
-      <w:r>
-        <w:rPr>
-          <w:rFonts w:ascii="Arial" w:hAnsi="Arial" w:cs="Arial"/>
-          <w:sz w:val="20"/>
-          <w:szCs w:val="20"/>
-        </w:rPr>
-        <w:t xml:space="preserve">, </w:t>
-      </w:r>
-      <w:proofErr w:type="gramStart"/>
-      <w:r>
-        <w:rPr>
-          <w:rFonts w:ascii="Arial" w:hAnsi="Arial" w:cs="Arial"/>
-          <w:sz w:val="20"/>
-          <w:szCs w:val="20"/>
-        </w:rPr>
-        <w:t>par</w:t>
-      </w:r>
-      <w:proofErr w:type="gramEnd"/>
-      <w:r>
-        <w:rPr>
-          <w:rFonts w:ascii="Arial" w:hAnsi="Arial" w:cs="Arial"/>
-          <w:sz w:val="20"/>
-          <w:szCs w:val="20"/>
-        </w:rPr>
-        <w:t xml:space="preserve"> 6)</w:t>
-      </w:r>
-    </w:p>
-    <w:p>
-      <w:pPr>
-        <w:spacing w:line="240" w:lineRule="auto"/>
-        <w:rPr>
-          <w:rFonts w:ascii="Arial" w:hAnsi="Arial" w:cs="Arial"/>
-          <w:sz w:val="20"/>
-          <w:szCs w:val="20"/>
-        </w:rPr>
-      </w:pPr>
-      <w:r>
-        <w:rPr>
-          <w:rFonts w:ascii="Arial" w:hAnsi="Arial" w:cs="Arial"/>
-          <w:sz w:val="20"/>
-          <w:szCs w:val="20"/>
-        </w:rPr>
-        <w:t>(</w:t>
-      </w:r>
-      <w:proofErr w:type="spellStart"/>
-      <w:r>
-        <w:rPr>
-          <w:rFonts w:ascii="Arial" w:hAnsi="Arial" w:cs="Arial"/>
-          <w:sz w:val="20"/>
-          <w:szCs w:val="20"/>
-        </w:rPr>
-        <w:t>Bahá’í</w:t>
-      </w:r>
-      <w:proofErr w:type="spellEnd"/>
-      <w:r>
-        <w:rPr>
-          <w:rFonts w:ascii="Arial" w:hAnsi="Arial" w:cs="Arial"/>
-          <w:sz w:val="20"/>
-          <w:szCs w:val="20"/>
-        </w:rPr>
-        <w:t xml:space="preserve"> International Community, </w:t>
-      </w:r>
-      <w:proofErr w:type="spellStart"/>
-      <w:r>
-        <w:rPr>
-          <w:rFonts w:ascii="Arial" w:hAnsi="Arial" w:cs="Arial"/>
-          <w:sz w:val="20"/>
-          <w:szCs w:val="20"/>
-        </w:rPr>
-        <w:t>Bahá’u’lláh</w:t>
-      </w:r>
-      <w:proofErr w:type="spellEnd"/>
-      <w:r>
-        <w:rPr>
-          <w:rFonts w:ascii="Arial" w:hAnsi="Arial" w:cs="Arial"/>
-          <w:sz w:val="20"/>
-          <w:szCs w:val="20"/>
-        </w:rPr>
-        <w:t>, Exile, par 12)</w:t>
-      </w:r>
-    </w:p>
-    <w:p>
-      <w:pPr>
-        <w:spacing w:line="240" w:lineRule="auto"/>
-        <w:rPr>
-          <w:rFonts w:ascii="Arial" w:hAnsi="Arial" w:cs="Arial"/>
-          <w:sz w:val="20"/>
-          <w:szCs w:val="20"/>
-        </w:rPr>
-      </w:pPr>
-      <w:r>
-        <w:rPr>
-          <w:rFonts w:ascii="Arial" w:hAnsi="Arial" w:cs="Arial"/>
-          <w:sz w:val="20"/>
-          <w:szCs w:val="20"/>
-        </w:rPr>
-        <w:t>(</w:t>
-      </w:r>
-      <w:proofErr w:type="spellStart"/>
-      <w:r>
-        <w:rPr>
-          <w:rFonts w:ascii="Arial" w:hAnsi="Arial" w:cs="Arial"/>
-          <w:sz w:val="20"/>
-          <w:szCs w:val="20"/>
-        </w:rPr>
-        <w:t>Bahá’í</w:t>
-      </w:r>
-      <w:proofErr w:type="spellEnd"/>
-      <w:r>
-        <w:rPr>
-          <w:rFonts w:ascii="Arial" w:hAnsi="Arial" w:cs="Arial"/>
-          <w:sz w:val="20"/>
-          <w:szCs w:val="20"/>
-        </w:rPr>
-        <w:t xml:space="preserve"> International Community, The Prosperity of Humankind, I, par 3)</w:t>
-      </w:r>
-    </w:p>
-    <w:p>
-      <w:pPr>
-        <w:spacing w:line="240" w:lineRule="auto"/>
-        <w:rPr>
-          <w:rFonts w:ascii="Arial" w:hAnsi="Arial" w:cs="Arial"/>
-          <w:sz w:val="20"/>
-          <w:szCs w:val="20"/>
-        </w:rPr>
-      </w:pPr>
-      <w:bookmarkStart w:id="17" w:name="OLE_LINK58"/>
-      <w:bookmarkStart w:id="18" w:name="OLE_LINK59"/>
-      <w:r>
-        <w:rPr>
-          <w:rFonts w:ascii="Arial" w:hAnsi="Arial" w:cs="Arial"/>
-          <w:sz w:val="20"/>
-          <w:szCs w:val="20"/>
-        </w:rPr>
-        <w:t>(</w:t>
-      </w:r>
-      <w:r>
-        <w:rPr>
-          <w:rFonts w:ascii="Arial" w:hAnsi="Arial" w:cs="Arial"/>
-          <w:sz w:val="20"/>
-          <w:szCs w:val="20"/>
-        </w:rPr>
-        <w:t>George Townshend</w:t>
-      </w:r>
-      <w:r>
-        <w:rPr>
-          <w:rFonts w:ascii="Arial" w:hAnsi="Arial" w:cs="Arial"/>
-          <w:sz w:val="20"/>
-          <w:szCs w:val="20"/>
-        </w:rPr>
-        <w:t xml:space="preserve">, </w:t>
-      </w:r>
       <w:bookmarkEnd w:id="17"/>
-      <w:bookmarkEnd w:id="18"/>
       <w:r>
         <w:rPr>
           <w:rFonts w:ascii="Arial" w:hAnsi="Arial" w:cs="Arial"/>
@@ -2941,25 +2635,7 @@
           <w:sz w:val="20"/>
           <w:szCs w:val="20"/>
         </w:rPr>
-        <w:t>(‘</w:t>
-      </w:r>
-      <w:proofErr w:type="spellStart"/>
-      <w:r>
-        <w:rPr>
-          <w:rFonts w:ascii="Arial" w:hAnsi="Arial" w:cs="Arial"/>
-          <w:sz w:val="20"/>
-          <w:szCs w:val="20"/>
-        </w:rPr>
-        <w:t>Abdu’l-Bahá</w:t>
-      </w:r>
-      <w:proofErr w:type="spellEnd"/>
-      <w:r>
-        <w:rPr>
-          <w:rFonts w:ascii="Arial" w:hAnsi="Arial" w:cs="Arial"/>
-          <w:sz w:val="20"/>
-          <w:szCs w:val="20"/>
-        </w:rPr>
-        <w:t>, Tablets of '</w:t>
+        <w:t>(‘Abdu’l-Bahá, Tablets of '</w:t>
       </w:r>
       <w:proofErr w:type="spellStart"/>
       <w:r>
@@ -3051,8 +2727,8 @@
           <w:szCs w:val="20"/>
         </w:rPr>
       </w:pPr>
-      <w:bookmarkStart w:id="19" w:name="OLE_LINK21"/>
-      <w:bookmarkStart w:id="20" w:name="OLE_LINK22"/>
+      <w:bookmarkStart w:id="18" w:name="OLE_LINK21"/>
+      <w:bookmarkStart w:id="19" w:name="OLE_LINK22"/>
       <w:r>
         <w:rPr>
           <w:rFonts w:ascii="Arial" w:hAnsi="Arial" w:cs="Arial"/>
@@ -3079,46 +2755,108 @@
         </w:rPr>
         <w:t xml:space="preserve"> Effendi</w:t>
       </w:r>
+      <w:bookmarkEnd w:id="18"/>
       <w:bookmarkEnd w:id="19"/>
+      <w:r>
+        <w:rPr>
+          <w:rFonts w:ascii="Arial" w:hAnsi="Arial" w:cs="Arial"/>
+          <w:sz w:val="20"/>
+          <w:szCs w:val="20"/>
+        </w:rPr>
+        <w:t xml:space="preserve">, </w:t>
+      </w:r>
+      <w:proofErr w:type="spellStart"/>
+      <w:r>
+        <w:rPr>
+          <w:rFonts w:ascii="Arial" w:hAnsi="Arial" w:cs="Arial"/>
+          <w:sz w:val="20"/>
+          <w:szCs w:val="20"/>
+        </w:rPr>
+        <w:t>Arohanui</w:t>
+      </w:r>
+      <w:proofErr w:type="spellEnd"/>
+      <w:r>
+        <w:rPr>
+          <w:rFonts w:ascii="Arial" w:hAnsi="Arial" w:cs="Arial"/>
+          <w:sz w:val="20"/>
+          <w:szCs w:val="20"/>
+        </w:rPr>
+        <w:t>, Part III Letters to Individuals, May 1934–1957., (25) June 13th, 1934)</w:t>
+      </w:r>
+    </w:p>
+    <w:p>
+      <w:pPr>
+        <w:spacing w:line="240" w:lineRule="auto"/>
+        <w:rPr>
+          <w:rFonts w:ascii="Arial" w:hAnsi="Arial" w:cs="Arial"/>
+          <w:sz w:val="20"/>
+          <w:szCs w:val="20"/>
+        </w:rPr>
+      </w:pPr>
+      <w:bookmarkStart w:id="20" w:name="OLE_LINK27"/>
+      <w:bookmarkStart w:id="21" w:name="OLE_LINK28"/>
+      <w:r>
+        <w:rPr>
+          <w:rFonts w:ascii="Arial" w:hAnsi="Arial" w:cs="Arial"/>
+          <w:sz w:val="20"/>
+          <w:szCs w:val="20"/>
+        </w:rPr>
+        <w:t>(</w:t>
+      </w:r>
+      <w:proofErr w:type="spellStart"/>
+      <w:r>
+        <w:rPr>
+          <w:rFonts w:ascii="Arial" w:hAnsi="Arial" w:cs="Arial"/>
+          <w:sz w:val="20"/>
+          <w:szCs w:val="20"/>
+        </w:rPr>
+        <w:t>Shoghi</w:t>
+      </w:r>
+      <w:proofErr w:type="spellEnd"/>
+      <w:r>
+        <w:rPr>
+          <w:rFonts w:ascii="Arial" w:hAnsi="Arial" w:cs="Arial"/>
+          <w:sz w:val="20"/>
+          <w:szCs w:val="20"/>
+        </w:rPr>
+        <w:t xml:space="preserve"> Effendi</w:t>
+      </w:r>
       <w:bookmarkEnd w:id="20"/>
-      <w:r>
-        <w:rPr>
-          <w:rFonts w:ascii="Arial" w:hAnsi="Arial" w:cs="Arial"/>
-          <w:sz w:val="20"/>
-          <w:szCs w:val="20"/>
-        </w:rPr>
-        <w:t xml:space="preserve">, </w:t>
-      </w:r>
-      <w:proofErr w:type="spellStart"/>
-      <w:r>
-        <w:rPr>
-          <w:rFonts w:ascii="Arial" w:hAnsi="Arial" w:cs="Arial"/>
-          <w:sz w:val="20"/>
-          <w:szCs w:val="20"/>
-        </w:rPr>
-        <w:t>Arohanui</w:t>
-      </w:r>
-      <w:proofErr w:type="spellEnd"/>
-      <w:r>
-        <w:rPr>
-          <w:rFonts w:ascii="Arial" w:hAnsi="Arial" w:cs="Arial"/>
-          <w:sz w:val="20"/>
-          <w:szCs w:val="20"/>
-        </w:rPr>
-        <w:t>, Part III Letters to Individuals, May 1934–1957., (25) June 13th, 1934)</w:t>
-      </w:r>
-    </w:p>
-    <w:p>
-      <w:pPr>
-        <w:spacing w:line="240" w:lineRule="auto"/>
-        <w:rPr>
-          <w:rFonts w:ascii="Arial" w:hAnsi="Arial" w:cs="Arial"/>
-          <w:sz w:val="20"/>
-          <w:szCs w:val="20"/>
-        </w:rPr>
-      </w:pPr>
-      <w:bookmarkStart w:id="21" w:name="OLE_LINK27"/>
-      <w:bookmarkStart w:id="22" w:name="OLE_LINK28"/>
+      <w:bookmarkEnd w:id="21"/>
+      <w:r>
+        <w:rPr>
+          <w:rFonts w:ascii="Arial" w:hAnsi="Arial" w:cs="Arial"/>
+          <w:sz w:val="20"/>
+          <w:szCs w:val="20"/>
+        </w:rPr>
+        <w:t xml:space="preserve">, Dear Co-worker, Messages, </w:t>
+      </w:r>
+      <w:r>
+        <w:rPr>
+          <w:rFonts w:ascii="Arial" w:hAnsi="Arial" w:cs="Arial"/>
+          <w:sz w:val="20"/>
+          <w:szCs w:val="20"/>
+        </w:rPr>
+        <w:t>1: Louise Drake Wright, 14 April 1932</w:t>
+      </w:r>
+      <w:r>
+        <w:rPr>
+          <w:rFonts w:ascii="Arial" w:hAnsi="Arial" w:cs="Arial"/>
+          <w:sz w:val="20"/>
+          <w:szCs w:val="20"/>
+        </w:rPr>
+        <w:t>)</w:t>
+      </w:r>
+    </w:p>
+    <w:p>
+      <w:pPr>
+        <w:spacing w:line="240" w:lineRule="auto"/>
+        <w:rPr>
+          <w:rFonts w:ascii="Arial" w:hAnsi="Arial" w:cs="Arial"/>
+          <w:sz w:val="20"/>
+          <w:szCs w:val="20"/>
+        </w:rPr>
+      </w:pPr>
       <w:r>
         <w:rPr>
           <w:rFonts w:ascii="Arial" w:hAnsi="Arial" w:cs="Arial"/>
@@ -3145,23 +2883,39 @@
         </w:rPr>
         <w:t xml:space="preserve"> Effendi</w:t>
       </w:r>
-      <w:bookmarkEnd w:id="21"/>
-      <w:bookmarkEnd w:id="22"/>
-      <w:r>
-        <w:rPr>
-          <w:rFonts w:ascii="Arial" w:hAnsi="Arial" w:cs="Arial"/>
-          <w:sz w:val="20"/>
-          <w:szCs w:val="20"/>
-        </w:rPr>
-        <w:t xml:space="preserve">, Dear Co-worker, Messages, </w:t>
-      </w:r>
-      <w:r>
-        <w:rPr>
-          <w:rFonts w:ascii="Arial" w:hAnsi="Arial" w:cs="Arial"/>
-          <w:sz w:val="20"/>
-          <w:szCs w:val="20"/>
-        </w:rPr>
-        <w:t>1: Louise Drake Wright, 14 April 1932</w:t>
+      <w:r>
+        <w:rPr>
+          <w:rFonts w:ascii="Arial" w:hAnsi="Arial" w:cs="Arial"/>
+          <w:sz w:val="20"/>
+          <w:szCs w:val="20"/>
+        </w:rPr>
+        <w:t xml:space="preserve">, High </w:t>
+      </w:r>
+      <w:proofErr w:type="spellStart"/>
+      <w:r>
+        <w:rPr>
+          <w:rFonts w:ascii="Arial" w:hAnsi="Arial" w:cs="Arial"/>
+          <w:sz w:val="20"/>
+          <w:szCs w:val="20"/>
+        </w:rPr>
+        <w:t>Endeavours</w:t>
+      </w:r>
+      <w:proofErr w:type="spellEnd"/>
+      <w:r>
+        <w:rPr>
+          <w:rFonts w:ascii="Arial" w:hAnsi="Arial" w:cs="Arial"/>
+          <w:sz w:val="20"/>
+          <w:szCs w:val="20"/>
+        </w:rPr>
+        <w:t xml:space="preserve">, Part I, </w:t>
+      </w:r>
+      <w:r>
+        <w:rPr>
+          <w:rFonts w:ascii="Arial" w:hAnsi="Arial" w:cs="Arial"/>
+          <w:sz w:val="20"/>
+          <w:szCs w:val="20"/>
+        </w:rPr>
+        <w:t>(2) February 12th, 1940</w:t>
       </w:r>
       <w:r>
         <w:rPr>
@@ -3187,103 +2941,7 @@
           <w:sz w:val="20"/>
           <w:szCs w:val="20"/>
         </w:rPr>
-        <w:t>(</w:t>
-      </w:r>
-      <w:proofErr w:type="spellStart"/>
-      <w:r>
-        <w:rPr>
-          <w:rFonts w:ascii="Arial" w:hAnsi="Arial" w:cs="Arial"/>
-          <w:sz w:val="20"/>
-          <w:szCs w:val="20"/>
-        </w:rPr>
-        <w:t>Shoghi</w:t>
-      </w:r>
-      <w:proofErr w:type="spellEnd"/>
-      <w:r>
-        <w:rPr>
-          <w:rFonts w:ascii="Arial" w:hAnsi="Arial" w:cs="Arial"/>
-          <w:sz w:val="20"/>
-          <w:szCs w:val="20"/>
-        </w:rPr>
-        <w:t xml:space="preserve"> Effendi</w:t>
-      </w:r>
-      <w:r>
-        <w:rPr>
-          <w:rFonts w:ascii="Arial" w:hAnsi="Arial" w:cs="Arial"/>
-          <w:sz w:val="20"/>
-          <w:szCs w:val="20"/>
-        </w:rPr>
-        <w:t xml:space="preserve">, High </w:t>
-      </w:r>
-      <w:proofErr w:type="spellStart"/>
-      <w:r>
-        <w:rPr>
-          <w:rFonts w:ascii="Arial" w:hAnsi="Arial" w:cs="Arial"/>
-          <w:sz w:val="20"/>
-          <w:szCs w:val="20"/>
-        </w:rPr>
-        <w:t>Endeavours</w:t>
-      </w:r>
-      <w:proofErr w:type="spellEnd"/>
-      <w:r>
-        <w:rPr>
-          <w:rFonts w:ascii="Arial" w:hAnsi="Arial" w:cs="Arial"/>
-          <w:sz w:val="20"/>
-          <w:szCs w:val="20"/>
-        </w:rPr>
-        <w:t xml:space="preserve">, Part I, </w:t>
-      </w:r>
-      <w:r>
-        <w:rPr>
-          <w:rFonts w:ascii="Arial" w:hAnsi="Arial" w:cs="Arial"/>
-          <w:sz w:val="20"/>
-          <w:szCs w:val="20"/>
-        </w:rPr>
-        <w:t>(2) February 12th, 1940</w:t>
-      </w:r>
-      <w:r>
-        <w:rPr>
-          <w:rFonts w:ascii="Arial" w:hAnsi="Arial" w:cs="Arial"/>
-          <w:sz w:val="20"/>
-          <w:szCs w:val="20"/>
-        </w:rPr>
-        <w:t>)</w:t>
-      </w:r>
-    </w:p>
-    <w:p>
-      <w:pPr>
-        <w:spacing w:line="240" w:lineRule="auto"/>
-        <w:rPr>
-          <w:rFonts w:ascii="Arial" w:hAnsi="Arial" w:cs="Arial"/>
-          <w:sz w:val="20"/>
-          <w:szCs w:val="20"/>
-        </w:rPr>
-      </w:pPr>
-      <w:r>
-        <w:rPr>
-          <w:rFonts w:ascii="Arial" w:hAnsi="Arial" w:cs="Arial"/>
-          <w:sz w:val="20"/>
-          <w:szCs w:val="20"/>
-        </w:rPr>
-        <w:t>(</w:t>
-      </w:r>
-      <w:proofErr w:type="spellStart"/>
-      <w:r>
-        <w:rPr>
-          <w:rFonts w:ascii="Arial" w:hAnsi="Arial" w:cs="Arial"/>
-          <w:sz w:val="20"/>
-          <w:szCs w:val="20"/>
-        </w:rPr>
-        <w:t>Bahá’í</w:t>
-      </w:r>
-      <w:proofErr w:type="spellEnd"/>
-      <w:r>
-        <w:rPr>
-          <w:rFonts w:ascii="Arial" w:hAnsi="Arial" w:cs="Arial"/>
-          <w:sz w:val="20"/>
-          <w:szCs w:val="20"/>
-        </w:rPr>
-        <w:t xml:space="preserve"> World Center, </w:t>
+        <w:t xml:space="preserve">(Bahá’í World Center, </w:t>
       </w:r>
       <w:proofErr w:type="spellStart"/>
       <w:r>
@@ -3319,25 +2977,7 @@
           <w:sz w:val="20"/>
           <w:szCs w:val="20"/>
         </w:rPr>
-        <w:t>, II: From the Writings of ‘</w:t>
-      </w:r>
-      <w:proofErr w:type="spellStart"/>
-      <w:r>
-        <w:rPr>
-          <w:rFonts w:ascii="Arial" w:hAnsi="Arial" w:cs="Arial"/>
-          <w:sz w:val="20"/>
-          <w:szCs w:val="20"/>
-        </w:rPr>
-        <w:t>Abdu’l-Bahá</w:t>
-      </w:r>
-      <w:proofErr w:type="spellEnd"/>
-      <w:r>
-        <w:rPr>
-          <w:rFonts w:ascii="Arial" w:hAnsi="Arial" w:cs="Arial"/>
-          <w:sz w:val="20"/>
-          <w:szCs w:val="20"/>
-        </w:rPr>
-        <w:t>, 2: O thou my affe</w:t>
+        <w:t>, II: From the Writings of ‘Abdu’l-Bahá, 2: O thou my affe</w:t>
       </w:r>
       <w:r>
         <w:rPr>
@@ -3629,43 +3269,7 @@
           <w:sz w:val="20"/>
           <w:szCs w:val="20"/>
         </w:rPr>
-        <w:t>(‘</w:t>
-      </w:r>
-      <w:proofErr w:type="spellStart"/>
-      <w:r>
-        <w:rPr>
-          <w:rFonts w:ascii="Arial" w:hAnsi="Arial" w:cs="Arial"/>
-          <w:sz w:val="20"/>
-          <w:szCs w:val="20"/>
-        </w:rPr>
-        <w:t>Abdu’l-Bahá</w:t>
-      </w:r>
-      <w:proofErr w:type="spellEnd"/>
-      <w:r>
-        <w:rPr>
-          <w:rFonts w:ascii="Arial" w:hAnsi="Arial" w:cs="Arial"/>
-          <w:sz w:val="20"/>
-          <w:szCs w:val="20"/>
-        </w:rPr>
-        <w:t xml:space="preserve">, </w:t>
-      </w:r>
-      <w:proofErr w:type="spellStart"/>
-      <w:r>
-        <w:rPr>
-          <w:rFonts w:ascii="Arial" w:hAnsi="Arial" w:cs="Arial"/>
-          <w:sz w:val="20"/>
-          <w:szCs w:val="20"/>
-        </w:rPr>
-        <w:t>Bahá’í</w:t>
-      </w:r>
-      <w:proofErr w:type="spellEnd"/>
-      <w:r>
-        <w:rPr>
-          <w:rFonts w:ascii="Arial" w:hAnsi="Arial" w:cs="Arial"/>
-          <w:sz w:val="20"/>
-          <w:szCs w:val="20"/>
-        </w:rPr>
-        <w:t xml:space="preserve"> World Faith, Man and Evolution, par 3)</w:t>
+        <w:t>(‘Abdu’l-Bahá, Bahá’í World Faith, Man and Evolution, par 3)</w:t>
       </w:r>
     </w:p>
     <w:p>
@@ -3731,8 +3335,8 @@
         </w:rPr>
         <w:t xml:space="preserve"> Will Be Made Manifest”, par 4)    </w:t>
       </w:r>
-      <w:bookmarkStart w:id="23" w:name="OLE_LINK35"/>
-      <w:bookmarkStart w:id="24" w:name="OLE_LINK36"/>
+      <w:bookmarkStart w:id="22" w:name="OLE_LINK35"/>
+      <w:bookmarkStart w:id="23" w:name="OLE_LINK36"/>
       <w:r>
         <w:rPr>
           <w:rFonts w:ascii="Arial" w:hAnsi="Arial" w:cs="Arial"/>
@@ -3762,18 +3366,266 @@
         </w:rPr>
         <w:t xml:space="preserve"> parts no sub-chapter]</w:t>
       </w:r>
+      <w:bookmarkEnd w:id="22"/>
       <w:bookmarkEnd w:id="23"/>
+    </w:p>
+    <w:p>
+      <w:pPr>
+        <w:spacing w:line="240" w:lineRule="auto"/>
+        <w:rPr>
+          <w:rFonts w:ascii="Arial" w:hAnsi="Arial" w:cs="Arial"/>
+          <w:i/>
+          <w:sz w:val="20"/>
+          <w:szCs w:val="20"/>
+        </w:rPr>
+      </w:pPr>
+      <w:r>
+        <w:rPr>
+          <w:rFonts w:ascii="Arial" w:hAnsi="Arial" w:cs="Arial"/>
+          <w:sz w:val="20"/>
+          <w:szCs w:val="20"/>
+        </w:rPr>
+        <w:t>(</w:t>
+      </w:r>
+      <w:proofErr w:type="spellStart"/>
+      <w:r>
+        <w:rPr>
+          <w:rFonts w:ascii="Arial" w:hAnsi="Arial" w:cs="Arial"/>
+          <w:sz w:val="20"/>
+          <w:szCs w:val="20"/>
+        </w:rPr>
+        <w:t>Bahá’u’lláh</w:t>
+      </w:r>
+      <w:proofErr w:type="spellEnd"/>
+      <w:r>
+        <w:rPr>
+          <w:rFonts w:ascii="Arial" w:hAnsi="Arial" w:cs="Arial"/>
+          <w:sz w:val="20"/>
+          <w:szCs w:val="20"/>
+        </w:rPr>
+        <w:t xml:space="preserve">, The Summons of the Lord of Hosts, </w:t>
+      </w:r>
+      <w:proofErr w:type="spellStart"/>
+      <w:r>
+        <w:rPr>
+          <w:rFonts w:ascii="Arial" w:hAnsi="Arial" w:cs="Arial"/>
+          <w:sz w:val="20"/>
+          <w:szCs w:val="20"/>
+        </w:rPr>
+        <w:t>Súriy-i-Ra’ís</w:t>
+      </w:r>
+      <w:proofErr w:type="spellEnd"/>
+      <w:r>
+        <w:rPr>
+          <w:rFonts w:ascii="Arial" w:hAnsi="Arial" w:cs="Arial"/>
+          <w:sz w:val="20"/>
+          <w:szCs w:val="20"/>
+        </w:rPr>
+        <w:t xml:space="preserve">, par 2)    </w:t>
+      </w:r>
+      <w:bookmarkStart w:id="24" w:name="OLE_LINK17"/>
+      <w:bookmarkStart w:id="25" w:name="OLE_LINK18"/>
+      <w:r>
+        <w:rPr>
+          <w:rFonts w:ascii="Arial" w:hAnsi="Arial" w:cs="Arial"/>
+          <w:i/>
+          <w:sz w:val="20"/>
+          <w:szCs w:val="20"/>
+        </w:rPr>
+        <w:t>[</w:t>
+      </w:r>
+      <w:proofErr w:type="gramStart"/>
+      <w:r>
+        <w:rPr>
+          <w:rFonts w:ascii="Arial" w:hAnsi="Arial" w:cs="Arial"/>
+          <w:i/>
+          <w:sz w:val="20"/>
+          <w:szCs w:val="20"/>
+        </w:rPr>
+        <w:t>some</w:t>
+      </w:r>
+      <w:proofErr w:type="gramEnd"/>
+      <w:r>
+        <w:rPr>
+          <w:rFonts w:ascii="Arial" w:hAnsi="Arial" w:cs="Arial"/>
+          <w:i/>
+          <w:sz w:val="20"/>
+          <w:szCs w:val="20"/>
+        </w:rPr>
+        <w:t xml:space="preserve"> parts no sub-chapter]</w:t>
+      </w:r>
       <w:bookmarkEnd w:id="24"/>
-    </w:p>
-    <w:p>
-      <w:pPr>
-        <w:spacing w:line="240" w:lineRule="auto"/>
+      <w:bookmarkEnd w:id="25"/>
+    </w:p>
+    <w:p>
+      <w:pPr>
+        <w:spacing w:line="240" w:lineRule="auto"/>
+        <w:rPr>
+          <w:rFonts w:ascii="Arial" w:hAnsi="Arial" w:cs="Arial"/>
+          <w:sz w:val="20"/>
+          <w:szCs w:val="20"/>
+        </w:rPr>
+      </w:pPr>
+      <w:r>
+        <w:rPr>
+          <w:rFonts w:ascii="Arial" w:hAnsi="Arial" w:cs="Arial"/>
+          <w:sz w:val="20"/>
+          <w:szCs w:val="20"/>
+        </w:rPr>
+        <w:t>(</w:t>
+      </w:r>
+      <w:proofErr w:type="spellStart"/>
+      <w:r>
+        <w:rPr>
+          <w:rFonts w:ascii="Arial" w:hAnsi="Arial" w:cs="Arial"/>
+          <w:sz w:val="20"/>
+          <w:szCs w:val="20"/>
+        </w:rPr>
+        <w:t>Shoghi</w:t>
+      </w:r>
+      <w:proofErr w:type="spellEnd"/>
+      <w:r>
+        <w:rPr>
+          <w:rFonts w:ascii="Arial" w:hAnsi="Arial" w:cs="Arial"/>
+          <w:sz w:val="20"/>
+          <w:szCs w:val="20"/>
+        </w:rPr>
+        <w:t xml:space="preserve"> Effendi, Bahá’í Administration, Part Two: Letters from </w:t>
+      </w:r>
+      <w:proofErr w:type="spellStart"/>
+      <w:r>
+        <w:rPr>
+          <w:rFonts w:ascii="Arial" w:hAnsi="Arial" w:cs="Arial"/>
+          <w:sz w:val="20"/>
+          <w:szCs w:val="20"/>
+        </w:rPr>
+        <w:t>Shoghi</w:t>
+      </w:r>
+      <w:proofErr w:type="spellEnd"/>
+      <w:r>
+        <w:rPr>
+          <w:rFonts w:ascii="Arial" w:hAnsi="Arial" w:cs="Arial"/>
+          <w:sz w:val="20"/>
+          <w:szCs w:val="20"/>
+        </w:rPr>
+        <w:t xml:space="preserve"> Effendi, Letter of January 21st, </w:t>
+      </w:r>
+      <w:proofErr w:type="gramStart"/>
+      <w:r>
+        <w:rPr>
+          <w:rFonts w:ascii="Arial" w:hAnsi="Arial" w:cs="Arial"/>
+          <w:sz w:val="20"/>
+          <w:szCs w:val="20"/>
+        </w:rPr>
+        <w:t>1922.,</w:t>
+      </w:r>
+      <w:proofErr w:type="gramEnd"/>
+      <w:r>
+        <w:rPr>
+          <w:rFonts w:ascii="Arial" w:hAnsi="Arial" w:cs="Arial"/>
+          <w:sz w:val="20"/>
+          <w:szCs w:val="20"/>
+        </w:rPr>
+        <w:t xml:space="preserve"> par 4)</w:t>
+      </w:r>
+    </w:p>
+    <w:p>
+      <w:pPr>
+        <w:spacing w:line="240" w:lineRule="auto"/>
+        <w:rPr>
+          <w:rFonts w:ascii="Arial" w:hAnsi="Arial" w:cs="Arial"/>
+          <w:sz w:val="20"/>
+          <w:szCs w:val="20"/>
+        </w:rPr>
+      </w:pPr>
+      <w:r>
+        <w:rPr>
+          <w:rFonts w:ascii="Arial" w:hAnsi="Arial" w:cs="Arial"/>
+          <w:sz w:val="20"/>
+          <w:szCs w:val="20"/>
+        </w:rPr>
+        <w:t>(</w:t>
+      </w:r>
+      <w:proofErr w:type="spellStart"/>
+      <w:r>
+        <w:rPr>
+          <w:rFonts w:ascii="Arial" w:hAnsi="Arial" w:cs="Arial"/>
+          <w:sz w:val="20"/>
+          <w:szCs w:val="20"/>
+        </w:rPr>
+        <w:t>Shoghi</w:t>
+      </w:r>
+      <w:proofErr w:type="spellEnd"/>
+      <w:r>
+        <w:rPr>
+          <w:rFonts w:ascii="Arial" w:hAnsi="Arial" w:cs="Arial"/>
+          <w:sz w:val="20"/>
+          <w:szCs w:val="20"/>
+        </w:rPr>
+        <w:t xml:space="preserve"> Effendi, Citadel of Faith, </w:t>
+      </w:r>
+      <w:r>
+        <w:rPr>
+          <w:rFonts w:ascii="Arial" w:hAnsi="Arial" w:cs="Arial"/>
+          <w:sz w:val="20"/>
+          <w:szCs w:val="20"/>
+        </w:rPr>
+        <w:t>April 28, 1947: Participation in Second Seven Year Plan</w:t>
+      </w:r>
+      <w:r>
+        <w:rPr>
+          <w:rFonts w:ascii="Arial" w:hAnsi="Arial" w:cs="Arial"/>
+          <w:sz w:val="20"/>
+          <w:szCs w:val="20"/>
+        </w:rPr>
+        <w:t>, Fourfold Objective to Present Requiremen</w:t>
+      </w:r>
+      <w:r>
+        <w:rPr>
+          <w:rFonts w:ascii="Arial" w:hAnsi="Arial" w:cs="Arial"/>
+          <w:sz w:val="20"/>
+          <w:szCs w:val="20"/>
+        </w:rPr>
+        <w:t xml:space="preserve">ts, par 1)    </w:t>
+      </w:r>
+      <w:r>
         <w:rPr>
           <w:rFonts w:ascii="Arial" w:hAnsi="Arial" w:cs="Arial"/>
           <w:i/>
           <w:sz w:val="20"/>
           <w:szCs w:val="20"/>
         </w:rPr>
+        <w:t>[</w:t>
+      </w:r>
+      <w:proofErr w:type="gramStart"/>
+      <w:r>
+        <w:rPr>
+          <w:rFonts w:ascii="Arial" w:hAnsi="Arial" w:cs="Arial"/>
+          <w:i/>
+          <w:sz w:val="20"/>
+          <w:szCs w:val="20"/>
+        </w:rPr>
+        <w:t>some</w:t>
+      </w:r>
+      <w:proofErr w:type="gramEnd"/>
+      <w:r>
+        <w:rPr>
+          <w:rFonts w:ascii="Arial" w:hAnsi="Arial" w:cs="Arial"/>
+          <w:i/>
+          <w:sz w:val="20"/>
+          <w:szCs w:val="20"/>
+        </w:rPr>
+        <w:t xml:space="preserve"> parts no sub-chapter]</w:t>
+      </w:r>
+    </w:p>
+    <w:p>
+      <w:pPr>
+        <w:spacing w:line="240" w:lineRule="auto"/>
+        <w:rPr>
+          <w:rFonts w:ascii="Arial" w:hAnsi="Arial" w:cs="Arial"/>
+          <w:sz w:val="20"/>
+          <w:szCs w:val="20"/>
+        </w:rPr>
       </w:pPr>
       <w:r>
         <w:rPr>
@@ -3790,6 +3642,442 @@
           <w:sz w:val="20"/>
           <w:szCs w:val="20"/>
         </w:rPr>
+        <w:t>Shoghi</w:t>
+      </w:r>
+      <w:proofErr w:type="spellEnd"/>
+      <w:r>
+        <w:rPr>
+          <w:rFonts w:ascii="Arial" w:hAnsi="Arial" w:cs="Arial"/>
+          <w:sz w:val="20"/>
+          <w:szCs w:val="20"/>
+        </w:rPr>
+        <w:t xml:space="preserve"> Effendi</w:t>
+      </w:r>
+      <w:r>
+        <w:rPr>
+          <w:rFonts w:ascii="Arial" w:hAnsi="Arial" w:cs="Arial"/>
+          <w:sz w:val="20"/>
+          <w:szCs w:val="20"/>
+        </w:rPr>
+        <w:t xml:space="preserve">, Dawn of a New Day, </w:t>
+      </w:r>
+      <w:r>
+        <w:rPr>
+          <w:rFonts w:ascii="Arial" w:hAnsi="Arial" w:cs="Arial"/>
+          <w:sz w:val="20"/>
+          <w:szCs w:val="20"/>
+        </w:rPr>
+        <w:t>L</w:t>
+      </w:r>
+      <w:r>
+        <w:rPr>
+          <w:rFonts w:ascii="Arial" w:hAnsi="Arial" w:cs="Arial"/>
+          <w:sz w:val="20"/>
+          <w:szCs w:val="20"/>
+        </w:rPr>
+        <w:t xml:space="preserve">etters Addressed to the N.S.A. of India, </w:t>
+      </w:r>
+      <w:r>
+        <w:rPr>
+          <w:rFonts w:ascii="Arial" w:hAnsi="Arial" w:cs="Arial"/>
+          <w:sz w:val="20"/>
+          <w:szCs w:val="20"/>
+        </w:rPr>
+        <w:t xml:space="preserve">Letter to believers in India &amp; </w:t>
+      </w:r>
+      <w:proofErr w:type="spellStart"/>
+      <w:r>
+        <w:rPr>
+          <w:rFonts w:ascii="Arial" w:hAnsi="Arial" w:cs="Arial"/>
+          <w:sz w:val="20"/>
+          <w:szCs w:val="20"/>
+        </w:rPr>
+        <w:t>Burmah</w:t>
+      </w:r>
+      <w:proofErr w:type="spellEnd"/>
+      <w:r>
+        <w:rPr>
+          <w:rFonts w:ascii="Arial" w:hAnsi="Arial" w:cs="Arial"/>
+          <w:sz w:val="20"/>
+          <w:szCs w:val="20"/>
+        </w:rPr>
+        <w:t>, par 2)</w:t>
+      </w:r>
+    </w:p>
+    <w:p>
+      <w:pPr>
+        <w:spacing w:line="240" w:lineRule="auto"/>
+        <w:rPr>
+          <w:rFonts w:ascii="Arial" w:hAnsi="Arial" w:cs="Arial"/>
+          <w:sz w:val="20"/>
+          <w:szCs w:val="20"/>
+        </w:rPr>
+      </w:pPr>
+      <w:bookmarkStart w:id="26" w:name="OLE_LINK29"/>
+      <w:bookmarkStart w:id="27" w:name="OLE_LINK30"/>
+      <w:r>
+        <w:rPr>
+          <w:rFonts w:ascii="Arial" w:hAnsi="Arial" w:cs="Arial"/>
+          <w:sz w:val="20"/>
+          <w:szCs w:val="20"/>
+        </w:rPr>
+        <w:t>(</w:t>
+      </w:r>
+      <w:proofErr w:type="spellStart"/>
+      <w:r>
+        <w:rPr>
+          <w:rFonts w:ascii="Arial" w:hAnsi="Arial" w:cs="Arial"/>
+          <w:sz w:val="20"/>
+          <w:szCs w:val="20"/>
+        </w:rPr>
+        <w:t>Shoghi</w:t>
+      </w:r>
+      <w:proofErr w:type="spellEnd"/>
+      <w:r>
+        <w:rPr>
+          <w:rFonts w:ascii="Arial" w:hAnsi="Arial" w:cs="Arial"/>
+          <w:sz w:val="20"/>
+          <w:szCs w:val="20"/>
+        </w:rPr>
+        <w:t xml:space="preserve"> Effendi</w:t>
+      </w:r>
+      <w:bookmarkEnd w:id="26"/>
+      <w:bookmarkEnd w:id="27"/>
+      <w:r>
+        <w:rPr>
+          <w:rFonts w:ascii="Arial" w:hAnsi="Arial" w:cs="Arial"/>
+          <w:sz w:val="20"/>
+          <w:szCs w:val="20"/>
+        </w:rPr>
+        <w:t xml:space="preserve">, </w:t>
+      </w:r>
+      <w:r>
+        <w:rPr>
+          <w:rFonts w:ascii="Arial" w:hAnsi="Arial" w:cs="Arial"/>
+          <w:sz w:val="20"/>
+          <w:szCs w:val="20"/>
+        </w:rPr>
+        <w:t xml:space="preserve">Letters from the Guardian to Australia and New </w:t>
+      </w:r>
+      <w:proofErr w:type="gramStart"/>
+      <w:r>
+        <w:rPr>
+          <w:rFonts w:ascii="Arial" w:hAnsi="Arial" w:cs="Arial"/>
+          <w:sz w:val="20"/>
+          <w:szCs w:val="20"/>
+        </w:rPr>
+        <w:t xml:space="preserve">Zealand </w:t>
+      </w:r>
+      <w:r>
+        <w:rPr>
+          <w:rFonts w:ascii="Arial" w:hAnsi="Arial" w:cs="Arial"/>
+          <w:sz w:val="20"/>
+          <w:szCs w:val="20"/>
+        </w:rPr>
+        <w:t>,</w:t>
+      </w:r>
+      <w:proofErr w:type="gramEnd"/>
+      <w:r>
+        <w:rPr>
+          <w:rFonts w:ascii="Arial" w:hAnsi="Arial" w:cs="Arial"/>
+          <w:sz w:val="20"/>
+          <w:szCs w:val="20"/>
+        </w:rPr>
+        <w:t xml:space="preserve"> </w:t>
+      </w:r>
+      <w:r>
+        <w:rPr>
+          <w:rFonts w:ascii="Arial" w:hAnsi="Arial" w:cs="Arial"/>
+          <w:sz w:val="20"/>
+          <w:szCs w:val="20"/>
+        </w:rPr>
+        <w:t>Letter of July 12th, 1939</w:t>
+      </w:r>
+      <w:r>
+        <w:rPr>
+          <w:rFonts w:ascii="Arial" w:hAnsi="Arial" w:cs="Arial"/>
+          <w:sz w:val="20"/>
+          <w:szCs w:val="20"/>
+        </w:rPr>
+        <w:t>, par 2)</w:t>
+      </w:r>
+    </w:p>
+    <w:p>
+      <w:pPr>
+        <w:spacing w:line="240" w:lineRule="auto"/>
+        <w:rPr>
+          <w:rFonts w:ascii="Arial" w:hAnsi="Arial" w:cs="Arial"/>
+          <w:sz w:val="20"/>
+          <w:szCs w:val="20"/>
+        </w:rPr>
+      </w:pPr>
+      <w:bookmarkStart w:id="28" w:name="OLE_LINK33"/>
+      <w:bookmarkStart w:id="29" w:name="OLE_LINK34"/>
+      <w:r>
+        <w:rPr>
+          <w:rFonts w:ascii="Arial" w:hAnsi="Arial" w:cs="Arial"/>
+          <w:sz w:val="20"/>
+          <w:szCs w:val="20"/>
+        </w:rPr>
+        <w:t>(</w:t>
+      </w:r>
+      <w:proofErr w:type="spellStart"/>
+      <w:r>
+        <w:rPr>
+          <w:rFonts w:ascii="Arial" w:hAnsi="Arial" w:cs="Arial"/>
+          <w:sz w:val="20"/>
+          <w:szCs w:val="20"/>
+        </w:rPr>
+        <w:t>Shoghi</w:t>
+      </w:r>
+      <w:proofErr w:type="spellEnd"/>
+      <w:r>
+        <w:rPr>
+          <w:rFonts w:ascii="Arial" w:hAnsi="Arial" w:cs="Arial"/>
+          <w:sz w:val="20"/>
+          <w:szCs w:val="20"/>
+        </w:rPr>
+        <w:t xml:space="preserve"> Effendi</w:t>
+      </w:r>
+      <w:bookmarkEnd w:id="28"/>
+      <w:bookmarkEnd w:id="29"/>
+      <w:r>
+        <w:rPr>
+          <w:rFonts w:ascii="Arial" w:hAnsi="Arial" w:cs="Arial"/>
+          <w:sz w:val="20"/>
+          <w:szCs w:val="20"/>
+        </w:rPr>
+        <w:t xml:space="preserve">, </w:t>
+      </w:r>
+      <w:r>
+        <w:rPr>
+          <w:rFonts w:ascii="Arial" w:hAnsi="Arial" w:cs="Arial"/>
+          <w:sz w:val="20"/>
+          <w:szCs w:val="20"/>
+        </w:rPr>
+        <w:t>The Light of Divine Guidance</w:t>
+      </w:r>
+      <w:r>
+        <w:rPr>
+          <w:rFonts w:ascii="Arial" w:hAnsi="Arial" w:cs="Arial"/>
+          <w:sz w:val="20"/>
+          <w:szCs w:val="20"/>
+        </w:rPr>
+        <w:t xml:space="preserve">, </w:t>
+      </w:r>
+      <w:r>
+        <w:rPr>
+          <w:rFonts w:ascii="Arial" w:hAnsi="Arial" w:cs="Arial"/>
+          <w:sz w:val="20"/>
+          <w:szCs w:val="20"/>
+        </w:rPr>
+        <w:t>Volume 1</w:t>
+      </w:r>
+      <w:r>
+        <w:rPr>
+          <w:rFonts w:ascii="Arial" w:hAnsi="Arial" w:cs="Arial"/>
+          <w:sz w:val="20"/>
+          <w:szCs w:val="20"/>
+        </w:rPr>
+        <w:t xml:space="preserve">, </w:t>
+      </w:r>
+      <w:r>
+        <w:rPr>
+          <w:rFonts w:ascii="Arial" w:hAnsi="Arial" w:cs="Arial"/>
+          <w:sz w:val="20"/>
+          <w:szCs w:val="20"/>
+        </w:rPr>
+        <w:t>Letter of 17 December 1922</w:t>
+      </w:r>
+      <w:r>
+        <w:rPr>
+          <w:rFonts w:ascii="Arial" w:hAnsi="Arial" w:cs="Arial"/>
+          <w:sz w:val="20"/>
+          <w:szCs w:val="20"/>
+        </w:rPr>
+        <w:t>, par 3)</w:t>
+      </w:r>
+    </w:p>
+    <w:p>
+      <w:pPr>
+        <w:spacing w:line="240" w:lineRule="auto"/>
+        <w:rPr>
+          <w:rFonts w:ascii="Arial" w:hAnsi="Arial" w:cs="Arial"/>
+          <w:i/>
+          <w:sz w:val="20"/>
+          <w:szCs w:val="20"/>
+        </w:rPr>
+      </w:pPr>
+      <w:bookmarkStart w:id="30" w:name="OLE_LINK41"/>
+      <w:bookmarkStart w:id="31" w:name="OLE_LINK42"/>
+      <w:r>
+        <w:rPr>
+          <w:rFonts w:ascii="Arial" w:hAnsi="Arial" w:cs="Arial"/>
+          <w:sz w:val="20"/>
+          <w:szCs w:val="20"/>
+        </w:rPr>
+        <w:t>(</w:t>
+      </w:r>
+      <w:proofErr w:type="spellStart"/>
+      <w:r>
+        <w:rPr>
+          <w:rFonts w:ascii="Arial" w:hAnsi="Arial" w:cs="Arial"/>
+          <w:sz w:val="20"/>
+          <w:szCs w:val="20"/>
+        </w:rPr>
+        <w:t>Shoghi</w:t>
+      </w:r>
+      <w:proofErr w:type="spellEnd"/>
+      <w:r>
+        <w:rPr>
+          <w:rFonts w:ascii="Arial" w:hAnsi="Arial" w:cs="Arial"/>
+          <w:sz w:val="20"/>
+          <w:szCs w:val="20"/>
+        </w:rPr>
+        <w:t xml:space="preserve"> Effendi</w:t>
+      </w:r>
+      <w:bookmarkEnd w:id="30"/>
+      <w:bookmarkEnd w:id="31"/>
+      <w:r>
+        <w:rPr>
+          <w:rFonts w:ascii="Arial" w:hAnsi="Arial" w:cs="Arial"/>
+          <w:sz w:val="20"/>
+          <w:szCs w:val="20"/>
+        </w:rPr>
+        <w:t xml:space="preserve">, </w:t>
+      </w:r>
+      <w:r>
+        <w:rPr>
+          <w:rFonts w:ascii="Arial" w:hAnsi="Arial" w:cs="Arial"/>
+          <w:sz w:val="20"/>
+          <w:szCs w:val="20"/>
+        </w:rPr>
+        <w:t>Messages to Canada</w:t>
+      </w:r>
+      <w:r>
+        <w:rPr>
+          <w:rFonts w:ascii="Arial" w:hAnsi="Arial" w:cs="Arial"/>
+          <w:sz w:val="20"/>
+          <w:szCs w:val="20"/>
+        </w:rPr>
+        <w:t xml:space="preserve">, </w:t>
+      </w:r>
+      <w:r>
+        <w:rPr>
+          <w:rFonts w:ascii="Arial" w:hAnsi="Arial" w:cs="Arial"/>
+          <w:sz w:val="20"/>
+          <w:szCs w:val="20"/>
+        </w:rPr>
+        <w:t>The Early Years 1923–1937</w:t>
+      </w:r>
+      <w:r>
+        <w:rPr>
+          <w:rFonts w:ascii="Arial" w:hAnsi="Arial" w:cs="Arial"/>
+          <w:sz w:val="20"/>
+          <w:szCs w:val="20"/>
+        </w:rPr>
+        <w:t xml:space="preserve">, </w:t>
+      </w:r>
+      <w:r>
+        <w:rPr>
+          <w:rFonts w:ascii="Arial" w:hAnsi="Arial" w:cs="Arial"/>
+          <w:sz w:val="20"/>
+          <w:szCs w:val="20"/>
+        </w:rPr>
+        <w:t>Letter of 20 April 1923</w:t>
+      </w:r>
+      <w:r>
+        <w:rPr>
+          <w:rFonts w:ascii="Arial" w:hAnsi="Arial" w:cs="Arial"/>
+          <w:sz w:val="20"/>
+          <w:szCs w:val="20"/>
+        </w:rPr>
+        <w:t xml:space="preserve">, par 2)    </w:t>
+      </w:r>
+      <w:r>
+        <w:rPr>
+          <w:rFonts w:ascii="Arial" w:hAnsi="Arial" w:cs="Arial"/>
+          <w:i/>
+          <w:sz w:val="20"/>
+          <w:szCs w:val="20"/>
+        </w:rPr>
+        <w:t>[</w:t>
+      </w:r>
+      <w:proofErr w:type="gramStart"/>
+      <w:r>
+        <w:rPr>
+          <w:rFonts w:ascii="Arial" w:hAnsi="Arial" w:cs="Arial"/>
+          <w:i/>
+          <w:sz w:val="20"/>
+          <w:szCs w:val="20"/>
+        </w:rPr>
+        <w:t>some</w:t>
+      </w:r>
+      <w:proofErr w:type="gramEnd"/>
+      <w:r>
+        <w:rPr>
+          <w:rFonts w:ascii="Arial" w:hAnsi="Arial" w:cs="Arial"/>
+          <w:i/>
+          <w:sz w:val="20"/>
+          <w:szCs w:val="20"/>
+        </w:rPr>
+        <w:t xml:space="preserve"> parts no sub-chapter]</w:t>
+      </w:r>
+    </w:p>
+    <w:p>
+      <w:pPr>
+        <w:spacing w:line="240" w:lineRule="auto"/>
+        <w:rPr>
+          <w:rFonts w:ascii="Arial" w:hAnsi="Arial" w:cs="Arial"/>
+          <w:sz w:val="20"/>
+          <w:szCs w:val="20"/>
+        </w:rPr>
+      </w:pPr>
+      <w:bookmarkStart w:id="32" w:name="OLE_LINK19"/>
+      <w:bookmarkStart w:id="33" w:name="OLE_LINK20"/>
+      <w:r>
+        <w:rPr>
+          <w:rFonts w:ascii="Arial" w:hAnsi="Arial" w:cs="Arial"/>
+          <w:sz w:val="20"/>
+          <w:szCs w:val="20"/>
+        </w:rPr>
+        <w:t>(</w:t>
+      </w:r>
+      <w:proofErr w:type="spellStart"/>
+      <w:r>
+        <w:rPr>
+          <w:rFonts w:ascii="Arial" w:hAnsi="Arial" w:cs="Arial"/>
+          <w:sz w:val="20"/>
+          <w:szCs w:val="20"/>
+        </w:rPr>
+        <w:t>Shoghi</w:t>
+      </w:r>
+      <w:proofErr w:type="spellEnd"/>
+      <w:r>
+        <w:rPr>
+          <w:rFonts w:ascii="Arial" w:hAnsi="Arial" w:cs="Arial"/>
+          <w:sz w:val="20"/>
+          <w:szCs w:val="20"/>
+        </w:rPr>
+        <w:t xml:space="preserve"> Effendi</w:t>
+      </w:r>
+      <w:bookmarkEnd w:id="32"/>
+      <w:bookmarkEnd w:id="33"/>
+      <w:r>
+        <w:rPr>
+          <w:rFonts w:ascii="Arial" w:hAnsi="Arial" w:cs="Arial"/>
+          <w:sz w:val="20"/>
+          <w:szCs w:val="20"/>
+        </w:rPr>
+        <w:t xml:space="preserve">, The World Order of </w:t>
+      </w:r>
+      <w:proofErr w:type="spellStart"/>
+      <w:r>
+        <w:rPr>
+          <w:rFonts w:ascii="Arial" w:hAnsi="Arial" w:cs="Arial"/>
+          <w:sz w:val="20"/>
+          <w:szCs w:val="20"/>
+        </w:rPr>
         <w:t>Bahá’u’lláh</w:t>
       </w:r>
       <w:proofErr w:type="spellEnd"/>
@@ -3799,59 +4087,150 @@
           <w:sz w:val="20"/>
           <w:szCs w:val="20"/>
         </w:rPr>
-        <w:t xml:space="preserve">, The Summons of the Lord of Hosts, </w:t>
-      </w:r>
-      <w:proofErr w:type="spellStart"/>
-      <w:r>
-        <w:rPr>
-          <w:rFonts w:ascii="Arial" w:hAnsi="Arial" w:cs="Arial"/>
-          <w:sz w:val="20"/>
-          <w:szCs w:val="20"/>
-        </w:rPr>
-        <w:t>Súriy-i-Ra’ís</w:t>
-      </w:r>
-      <w:proofErr w:type="spellEnd"/>
-      <w:r>
-        <w:rPr>
-          <w:rFonts w:ascii="Arial" w:hAnsi="Arial" w:cs="Arial"/>
-          <w:sz w:val="20"/>
-          <w:szCs w:val="20"/>
-        </w:rPr>
-        <w:t xml:space="preserve">, par 2)    </w:t>
-      </w:r>
-      <w:bookmarkStart w:id="25" w:name="OLE_LINK17"/>
-      <w:bookmarkStart w:id="26" w:name="OLE_LINK18"/>
-      <w:r>
-        <w:rPr>
-          <w:rFonts w:ascii="Arial" w:hAnsi="Arial" w:cs="Arial"/>
-          <w:i/>
-          <w:sz w:val="20"/>
-          <w:szCs w:val="20"/>
-        </w:rPr>
-        <w:t>[</w:t>
-      </w:r>
+        <w:t xml:space="preserve">, The World Order of </w:t>
+      </w:r>
+      <w:proofErr w:type="spellStart"/>
+      <w:r>
+        <w:rPr>
+          <w:rFonts w:ascii="Arial" w:hAnsi="Arial" w:cs="Arial"/>
+          <w:sz w:val="20"/>
+          <w:szCs w:val="20"/>
+        </w:rPr>
+        <w:t>Bahá’u’lláh</w:t>
+      </w:r>
+      <w:proofErr w:type="spellEnd"/>
+      <w:r>
+        <w:rPr>
+          <w:rFonts w:ascii="Arial" w:hAnsi="Arial" w:cs="Arial"/>
+          <w:sz w:val="20"/>
+          <w:szCs w:val="20"/>
+        </w:rPr>
+        <w:t>, Local and Nat</w:t>
+      </w:r>
+      <w:r>
+        <w:rPr>
+          <w:rFonts w:ascii="Arial" w:hAnsi="Arial" w:cs="Arial"/>
+          <w:sz w:val="20"/>
+          <w:szCs w:val="20"/>
+        </w:rPr>
+        <w:t>ional Houses of Justice, par 3)</w:t>
+      </w:r>
+    </w:p>
+    <w:p>
+      <w:pPr>
+        <w:spacing w:line="240" w:lineRule="auto"/>
+        <w:rPr>
+          <w:rFonts w:ascii="Arial" w:hAnsi="Arial" w:cs="Arial"/>
+          <w:sz w:val="20"/>
+          <w:szCs w:val="20"/>
+        </w:rPr>
+      </w:pPr>
       <w:proofErr w:type="gramStart"/>
       <w:r>
         <w:rPr>
           <w:rFonts w:ascii="Arial" w:hAnsi="Arial" w:cs="Arial"/>
-          <w:i/>
-          <w:sz w:val="20"/>
-          <w:szCs w:val="20"/>
-        </w:rPr>
-        <w:t>some</w:t>
+          <w:sz w:val="20"/>
+          <w:szCs w:val="20"/>
+        </w:rPr>
+        <w:t>(Bahá’í International Community, Turning Point for All Nations, III.</w:t>
       </w:r>
       <w:proofErr w:type="gramEnd"/>
       <w:r>
         <w:rPr>
           <w:rFonts w:ascii="Arial" w:hAnsi="Arial" w:cs="Arial"/>
-          <w:i/>
-          <w:sz w:val="20"/>
-          <w:szCs w:val="20"/>
-        </w:rPr>
-        <w:t xml:space="preserve"> parts no sub-chapter]</w:t>
-      </w:r>
-      <w:bookmarkEnd w:id="25"/>
-      <w:bookmarkEnd w:id="26"/>
+          <w:sz w:val="20"/>
+          <w:szCs w:val="20"/>
+        </w:rPr>
+        <w:t xml:space="preserve"> Defining a Role for the UN </w:t>
+      </w:r>
+      <w:proofErr w:type="gramStart"/>
+      <w:r>
+        <w:rPr>
+          <w:rFonts w:ascii="Arial" w:hAnsi="Arial" w:cs="Arial"/>
+          <w:sz w:val="20"/>
+          <w:szCs w:val="20"/>
+        </w:rPr>
+        <w:t>Within</w:t>
+      </w:r>
+      <w:proofErr w:type="gramEnd"/>
+      <w:r>
+        <w:rPr>
+          <w:rFonts w:ascii="Arial" w:hAnsi="Arial" w:cs="Arial"/>
+          <w:sz w:val="20"/>
+          <w:szCs w:val="20"/>
+        </w:rPr>
+        <w:t xml:space="preserve"> the Emerging International Order, A. Resuscitating the General Assembly, par 2)</w:t>
+      </w:r>
+    </w:p>
+    <w:p>
+      <w:pPr>
+        <w:spacing w:line="240" w:lineRule="auto"/>
+        <w:rPr>
+          <w:rFonts w:ascii="Arial" w:hAnsi="Arial" w:cs="Arial"/>
+          <w:sz w:val="20"/>
+          <w:szCs w:val="20"/>
+        </w:rPr>
+      </w:pPr>
+      <w:r>
+        <w:rPr>
+          <w:rFonts w:ascii="Arial" w:hAnsi="Arial" w:cs="Arial"/>
+          <w:sz w:val="20"/>
+          <w:szCs w:val="20"/>
+        </w:rPr>
+        <w:t xml:space="preserve">(John E. </w:t>
+      </w:r>
+      <w:proofErr w:type="spellStart"/>
+      <w:r>
+        <w:rPr>
+          <w:rFonts w:ascii="Arial" w:hAnsi="Arial" w:cs="Arial"/>
+          <w:sz w:val="20"/>
+          <w:szCs w:val="20"/>
+        </w:rPr>
+        <w:t>Esslemont</w:t>
+      </w:r>
+      <w:proofErr w:type="spellEnd"/>
+      <w:r>
+        <w:rPr>
+          <w:rFonts w:ascii="Arial" w:hAnsi="Arial" w:cs="Arial"/>
+          <w:sz w:val="20"/>
+          <w:szCs w:val="20"/>
+        </w:rPr>
+        <w:t xml:space="preserve">, </w:t>
+      </w:r>
+      <w:proofErr w:type="spellStart"/>
+      <w:r>
+        <w:rPr>
+          <w:rFonts w:ascii="Arial" w:hAnsi="Arial" w:cs="Arial"/>
+          <w:sz w:val="20"/>
+          <w:szCs w:val="20"/>
+        </w:rPr>
+        <w:t>Bahá’u’lláh</w:t>
+      </w:r>
+      <w:proofErr w:type="spellEnd"/>
+      <w:r>
+        <w:rPr>
+          <w:rFonts w:ascii="Arial" w:hAnsi="Arial" w:cs="Arial"/>
+          <w:sz w:val="20"/>
+          <w:szCs w:val="20"/>
+        </w:rPr>
+        <w:t xml:space="preserve"> and the New Era, 2, Birthplace of the New Revelation</w:t>
+      </w:r>
+      <w:r>
+        <w:rPr>
+          <w:rFonts w:ascii="Arial" w:hAnsi="Arial" w:cs="Arial"/>
+          <w:sz w:val="20"/>
+          <w:szCs w:val="20"/>
+        </w:rPr>
+        <w:t>, par 2</w:t>
+      </w:r>
+      <w:r>
+        <w:rPr>
+          <w:rFonts w:ascii="Arial" w:hAnsi="Arial" w:cs="Arial"/>
+          <w:sz w:val="20"/>
+          <w:szCs w:val="20"/>
+        </w:rPr>
+        <w:t>)</w:t>
+      </w:r>
     </w:p>
     <w:p>
       <w:pPr>
@@ -3877,320 +4256,9 @@
           <w:sz w:val="20"/>
           <w:szCs w:val="20"/>
         </w:rPr>
-        <w:t>Shoghi</w:t>
-      </w:r>
-      <w:proofErr w:type="spellEnd"/>
-      <w:r>
-        <w:rPr>
-          <w:rFonts w:ascii="Arial" w:hAnsi="Arial" w:cs="Arial"/>
-          <w:sz w:val="20"/>
-          <w:szCs w:val="20"/>
-        </w:rPr>
-        <w:t xml:space="preserve"> Effendi, </w:t>
-      </w:r>
-      <w:proofErr w:type="spellStart"/>
-      <w:r>
-        <w:rPr>
-          <w:rFonts w:ascii="Arial" w:hAnsi="Arial" w:cs="Arial"/>
-          <w:sz w:val="20"/>
-          <w:szCs w:val="20"/>
-        </w:rPr>
-        <w:t>Bahá’í</w:t>
-      </w:r>
-      <w:proofErr w:type="spellEnd"/>
-      <w:r>
-        <w:rPr>
-          <w:rFonts w:ascii="Arial" w:hAnsi="Arial" w:cs="Arial"/>
-          <w:sz w:val="20"/>
-          <w:szCs w:val="20"/>
-        </w:rPr>
-        <w:t xml:space="preserve"> Administration, Part Two: Letters from </w:t>
-      </w:r>
-      <w:proofErr w:type="spellStart"/>
-      <w:r>
-        <w:rPr>
-          <w:rFonts w:ascii="Arial" w:hAnsi="Arial" w:cs="Arial"/>
-          <w:sz w:val="20"/>
-          <w:szCs w:val="20"/>
-        </w:rPr>
-        <w:t>Shoghi</w:t>
-      </w:r>
-      <w:proofErr w:type="spellEnd"/>
-      <w:r>
-        <w:rPr>
-          <w:rFonts w:ascii="Arial" w:hAnsi="Arial" w:cs="Arial"/>
-          <w:sz w:val="20"/>
-          <w:szCs w:val="20"/>
-        </w:rPr>
-        <w:t xml:space="preserve"> Effendi, Letter of January 21st, </w:t>
-      </w:r>
-      <w:proofErr w:type="gramStart"/>
-      <w:r>
-        <w:rPr>
-          <w:rFonts w:ascii="Arial" w:hAnsi="Arial" w:cs="Arial"/>
-          <w:sz w:val="20"/>
-          <w:szCs w:val="20"/>
-        </w:rPr>
-        <w:t>1922.,</w:t>
-      </w:r>
-      <w:proofErr w:type="gramEnd"/>
-      <w:r>
-        <w:rPr>
-          <w:rFonts w:ascii="Arial" w:hAnsi="Arial" w:cs="Arial"/>
-          <w:sz w:val="20"/>
-          <w:szCs w:val="20"/>
-        </w:rPr>
-        <w:t xml:space="preserve"> par 4)</w:t>
-      </w:r>
-    </w:p>
-    <w:p>
-      <w:pPr>
-        <w:spacing w:line="240" w:lineRule="auto"/>
-        <w:rPr>
-          <w:rFonts w:ascii="Arial" w:hAnsi="Arial" w:cs="Arial"/>
-          <w:sz w:val="20"/>
-          <w:szCs w:val="20"/>
-        </w:rPr>
-      </w:pPr>
-      <w:r>
-        <w:rPr>
-          <w:rFonts w:ascii="Arial" w:hAnsi="Arial" w:cs="Arial"/>
-          <w:sz w:val="20"/>
-          <w:szCs w:val="20"/>
-        </w:rPr>
-        <w:t>(</w:t>
-      </w:r>
-      <w:proofErr w:type="spellStart"/>
-      <w:r>
-        <w:rPr>
-          <w:rFonts w:ascii="Arial" w:hAnsi="Arial" w:cs="Arial"/>
-          <w:sz w:val="20"/>
-          <w:szCs w:val="20"/>
-        </w:rPr>
-        <w:t>Shoghi</w:t>
-      </w:r>
-      <w:proofErr w:type="spellEnd"/>
-      <w:r>
-        <w:rPr>
-          <w:rFonts w:ascii="Arial" w:hAnsi="Arial" w:cs="Arial"/>
-          <w:sz w:val="20"/>
-          <w:szCs w:val="20"/>
-        </w:rPr>
-        <w:t xml:space="preserve"> Effendi, Citadel of Faith, </w:t>
-      </w:r>
-      <w:r>
-        <w:rPr>
-          <w:rFonts w:ascii="Arial" w:hAnsi="Arial" w:cs="Arial"/>
-          <w:sz w:val="20"/>
-          <w:szCs w:val="20"/>
-        </w:rPr>
-        <w:t>April 28, 1947: Participation in Second Seven Year Plan</w:t>
-      </w:r>
-      <w:r>
-        <w:rPr>
-          <w:rFonts w:ascii="Arial" w:hAnsi="Arial" w:cs="Arial"/>
-          <w:sz w:val="20"/>
-          <w:szCs w:val="20"/>
-        </w:rPr>
-        <w:t>, Fourfold Objective to Present Requiremen</w:t>
-      </w:r>
-      <w:r>
-        <w:rPr>
-          <w:rFonts w:ascii="Arial" w:hAnsi="Arial" w:cs="Arial"/>
-          <w:sz w:val="20"/>
-          <w:szCs w:val="20"/>
-        </w:rPr>
-        <w:t xml:space="preserve">ts, par 1)    </w:t>
-      </w:r>
-      <w:r>
-        <w:rPr>
-          <w:rFonts w:ascii="Arial" w:hAnsi="Arial" w:cs="Arial"/>
-          <w:i/>
-          <w:sz w:val="20"/>
-          <w:szCs w:val="20"/>
-        </w:rPr>
-        <w:t>[</w:t>
-      </w:r>
-      <w:proofErr w:type="gramStart"/>
-      <w:r>
-        <w:rPr>
-          <w:rFonts w:ascii="Arial" w:hAnsi="Arial" w:cs="Arial"/>
-          <w:i/>
-          <w:sz w:val="20"/>
-          <w:szCs w:val="20"/>
-        </w:rPr>
-        <w:t>some</w:t>
-      </w:r>
-      <w:proofErr w:type="gramEnd"/>
-      <w:r>
-        <w:rPr>
-          <w:rFonts w:ascii="Arial" w:hAnsi="Arial" w:cs="Arial"/>
-          <w:i/>
-          <w:sz w:val="20"/>
-          <w:szCs w:val="20"/>
-        </w:rPr>
-        <w:t xml:space="preserve"> parts no sub-chapter]</w:t>
-      </w:r>
-    </w:p>
-    <w:p>
-      <w:pPr>
-        <w:spacing w:line="240" w:lineRule="auto"/>
-        <w:rPr>
-          <w:rFonts w:ascii="Arial" w:hAnsi="Arial" w:cs="Arial"/>
-          <w:sz w:val="20"/>
-          <w:szCs w:val="20"/>
-        </w:rPr>
-      </w:pPr>
-      <w:r>
-        <w:rPr>
-          <w:rFonts w:ascii="Arial" w:hAnsi="Arial" w:cs="Arial"/>
-          <w:sz w:val="20"/>
-          <w:szCs w:val="20"/>
-        </w:rPr>
-        <w:t>(</w:t>
-      </w:r>
-      <w:proofErr w:type="spellStart"/>
-      <w:r>
-        <w:rPr>
-          <w:rFonts w:ascii="Arial" w:hAnsi="Arial" w:cs="Arial"/>
-          <w:sz w:val="20"/>
-          <w:szCs w:val="20"/>
-        </w:rPr>
-        <w:t>Shoghi</w:t>
-      </w:r>
-      <w:proofErr w:type="spellEnd"/>
-      <w:r>
-        <w:rPr>
-          <w:rFonts w:ascii="Arial" w:hAnsi="Arial" w:cs="Arial"/>
-          <w:sz w:val="20"/>
-          <w:szCs w:val="20"/>
-        </w:rPr>
-        <w:t xml:space="preserve"> Effendi</w:t>
-      </w:r>
-      <w:r>
-        <w:rPr>
-          <w:rFonts w:ascii="Arial" w:hAnsi="Arial" w:cs="Arial"/>
-          <w:sz w:val="20"/>
-          <w:szCs w:val="20"/>
-        </w:rPr>
-        <w:t xml:space="preserve">, Dawn of a New Day, </w:t>
-      </w:r>
-      <w:r>
-        <w:rPr>
-          <w:rFonts w:ascii="Arial" w:hAnsi="Arial" w:cs="Arial"/>
-          <w:sz w:val="20"/>
-          <w:szCs w:val="20"/>
-        </w:rPr>
-        <w:t>L</w:t>
-      </w:r>
-      <w:r>
-        <w:rPr>
-          <w:rFonts w:ascii="Arial" w:hAnsi="Arial" w:cs="Arial"/>
-          <w:sz w:val="20"/>
-          <w:szCs w:val="20"/>
-        </w:rPr>
-        <w:t xml:space="preserve">etters Addressed to the N.S.A. of India, </w:t>
-      </w:r>
-      <w:r>
-        <w:rPr>
-          <w:rFonts w:ascii="Arial" w:hAnsi="Arial" w:cs="Arial"/>
-          <w:sz w:val="20"/>
-          <w:szCs w:val="20"/>
-        </w:rPr>
-        <w:t xml:space="preserve">Letter to believers in India &amp; </w:t>
-      </w:r>
-      <w:proofErr w:type="spellStart"/>
-      <w:r>
-        <w:rPr>
-          <w:rFonts w:ascii="Arial" w:hAnsi="Arial" w:cs="Arial"/>
-          <w:sz w:val="20"/>
-          <w:szCs w:val="20"/>
-        </w:rPr>
-        <w:t>Burmah</w:t>
-      </w:r>
-      <w:proofErr w:type="spellEnd"/>
-      <w:r>
-        <w:rPr>
-          <w:rFonts w:ascii="Arial" w:hAnsi="Arial" w:cs="Arial"/>
-          <w:sz w:val="20"/>
-          <w:szCs w:val="20"/>
-        </w:rPr>
-        <w:t>, par 2)</w:t>
-      </w:r>
-    </w:p>
-    <w:p>
-      <w:pPr>
-        <w:spacing w:line="240" w:lineRule="auto"/>
-        <w:rPr>
-          <w:rFonts w:ascii="Arial" w:hAnsi="Arial" w:cs="Arial"/>
-          <w:sz w:val="20"/>
-          <w:szCs w:val="20"/>
-        </w:rPr>
-      </w:pPr>
-      <w:bookmarkStart w:id="27" w:name="OLE_LINK29"/>
-      <w:bookmarkStart w:id="28" w:name="OLE_LINK30"/>
-      <w:r>
-        <w:rPr>
-          <w:rFonts w:ascii="Arial" w:hAnsi="Arial" w:cs="Arial"/>
-          <w:sz w:val="20"/>
-          <w:szCs w:val="20"/>
-        </w:rPr>
-        <w:t>(</w:t>
-      </w:r>
-      <w:proofErr w:type="spellStart"/>
-      <w:r>
-        <w:rPr>
-          <w:rFonts w:ascii="Arial" w:hAnsi="Arial" w:cs="Arial"/>
-          <w:sz w:val="20"/>
-          <w:szCs w:val="20"/>
-        </w:rPr>
-        <w:t>Shoghi</w:t>
-      </w:r>
-      <w:proofErr w:type="spellEnd"/>
-      <w:r>
-        <w:rPr>
-          <w:rFonts w:ascii="Arial" w:hAnsi="Arial" w:cs="Arial"/>
-          <w:sz w:val="20"/>
-          <w:szCs w:val="20"/>
-        </w:rPr>
-        <w:t xml:space="preserve"> Effendi</w:t>
-      </w:r>
-      <w:bookmarkEnd w:id="27"/>
-      <w:bookmarkEnd w:id="28"/>
-      <w:r>
-        <w:rPr>
-          <w:rFonts w:ascii="Arial" w:hAnsi="Arial" w:cs="Arial"/>
-          <w:sz w:val="20"/>
-          <w:szCs w:val="20"/>
-        </w:rPr>
-        <w:t xml:space="preserve">, </w:t>
-      </w:r>
-      <w:r>
-        <w:rPr>
-          <w:rFonts w:ascii="Arial" w:hAnsi="Arial" w:cs="Arial"/>
-          <w:sz w:val="20"/>
-          <w:szCs w:val="20"/>
-        </w:rPr>
-        <w:t xml:space="preserve">Letters from the Guardian to Australia and New </w:t>
-      </w:r>
-      <w:proofErr w:type="gramStart"/>
-      <w:r>
-        <w:rPr>
-          <w:rFonts w:ascii="Arial" w:hAnsi="Arial" w:cs="Arial"/>
-          <w:sz w:val="20"/>
-          <w:szCs w:val="20"/>
-        </w:rPr>
-        <w:t xml:space="preserve">Zealand </w:t>
-      </w:r>
-      <w:r>
-        <w:rPr>
-          <w:rFonts w:ascii="Arial" w:hAnsi="Arial" w:cs="Arial"/>
-          <w:sz w:val="20"/>
-          <w:szCs w:val="20"/>
-        </w:rPr>
-        <w:t>,</w:t>
-      </w:r>
-      <w:proofErr w:type="gramEnd"/>
+        <w:t>Mirza</w:t>
+      </w:r>
+      <w:proofErr w:type="spellEnd"/>
       <w:r>
         <w:rPr>
           <w:rFonts w:ascii="Arial" w:hAnsi="Arial" w:cs="Arial"/>
@@ -4199,496 +4267,14 @@
         </w:rPr>
         <w:t xml:space="preserve"> </w:t>
       </w:r>
-      <w:r>
-        <w:rPr>
-          <w:rFonts w:ascii="Arial" w:hAnsi="Arial" w:cs="Arial"/>
-          <w:sz w:val="20"/>
-          <w:szCs w:val="20"/>
-        </w:rPr>
-        <w:t>Letter of July 12th, 1939</w:t>
-      </w:r>
-      <w:r>
-        <w:rPr>
-          <w:rFonts w:ascii="Arial" w:hAnsi="Arial" w:cs="Arial"/>
-          <w:sz w:val="20"/>
-          <w:szCs w:val="20"/>
-        </w:rPr>
-        <w:t>, par 2)</w:t>
-      </w:r>
-    </w:p>
-    <w:p>
-      <w:pPr>
-        <w:spacing w:line="240" w:lineRule="auto"/>
-        <w:rPr>
-          <w:rFonts w:ascii="Arial" w:hAnsi="Arial" w:cs="Arial"/>
-          <w:sz w:val="20"/>
-          <w:szCs w:val="20"/>
-        </w:rPr>
-      </w:pPr>
-      <w:bookmarkStart w:id="29" w:name="OLE_LINK33"/>
-      <w:bookmarkStart w:id="30" w:name="OLE_LINK34"/>
-      <w:r>
-        <w:rPr>
-          <w:rFonts w:ascii="Arial" w:hAnsi="Arial" w:cs="Arial"/>
-          <w:sz w:val="20"/>
-          <w:szCs w:val="20"/>
-        </w:rPr>
-        <w:t>(</w:t>
-      </w:r>
-      <w:proofErr w:type="spellStart"/>
-      <w:r>
-        <w:rPr>
-          <w:rFonts w:ascii="Arial" w:hAnsi="Arial" w:cs="Arial"/>
-          <w:sz w:val="20"/>
-          <w:szCs w:val="20"/>
-        </w:rPr>
-        <w:t>Shoghi</w:t>
-      </w:r>
-      <w:proofErr w:type="spellEnd"/>
-      <w:r>
-        <w:rPr>
-          <w:rFonts w:ascii="Arial" w:hAnsi="Arial" w:cs="Arial"/>
-          <w:sz w:val="20"/>
-          <w:szCs w:val="20"/>
-        </w:rPr>
-        <w:t xml:space="preserve"> Effendi</w:t>
-      </w:r>
-      <w:bookmarkEnd w:id="29"/>
-      <w:bookmarkEnd w:id="30"/>
-      <w:r>
-        <w:rPr>
-          <w:rFonts w:ascii="Arial" w:hAnsi="Arial" w:cs="Arial"/>
-          <w:sz w:val="20"/>
-          <w:szCs w:val="20"/>
-        </w:rPr>
-        <w:t xml:space="preserve">, </w:t>
-      </w:r>
-      <w:r>
-        <w:rPr>
-          <w:rFonts w:ascii="Arial" w:hAnsi="Arial" w:cs="Arial"/>
-          <w:sz w:val="20"/>
-          <w:szCs w:val="20"/>
-        </w:rPr>
-        <w:t>The Light of Divine Guidance</w:t>
-      </w:r>
-      <w:r>
-        <w:rPr>
-          <w:rFonts w:ascii="Arial" w:hAnsi="Arial" w:cs="Arial"/>
-          <w:sz w:val="20"/>
-          <w:szCs w:val="20"/>
-        </w:rPr>
-        <w:t xml:space="preserve">, </w:t>
-      </w:r>
-      <w:r>
-        <w:rPr>
-          <w:rFonts w:ascii="Arial" w:hAnsi="Arial" w:cs="Arial"/>
-          <w:sz w:val="20"/>
-          <w:szCs w:val="20"/>
-        </w:rPr>
-        <w:t>Volume 1</w:t>
-      </w:r>
-      <w:r>
-        <w:rPr>
-          <w:rFonts w:ascii="Arial" w:hAnsi="Arial" w:cs="Arial"/>
-          <w:sz w:val="20"/>
-          <w:szCs w:val="20"/>
-        </w:rPr>
-        <w:t xml:space="preserve">, </w:t>
-      </w:r>
-      <w:r>
-        <w:rPr>
-          <w:rFonts w:ascii="Arial" w:hAnsi="Arial" w:cs="Arial"/>
-          <w:sz w:val="20"/>
-          <w:szCs w:val="20"/>
-        </w:rPr>
-        <w:t>Letter of 17 December 1922</w:t>
-      </w:r>
-      <w:r>
-        <w:rPr>
-          <w:rFonts w:ascii="Arial" w:hAnsi="Arial" w:cs="Arial"/>
-          <w:sz w:val="20"/>
-          <w:szCs w:val="20"/>
-        </w:rPr>
-        <w:t>, par 3)</w:t>
-      </w:r>
-    </w:p>
-    <w:p>
-      <w:pPr>
-        <w:spacing w:line="240" w:lineRule="auto"/>
-        <w:rPr>
-          <w:rFonts w:ascii="Arial" w:hAnsi="Arial" w:cs="Arial"/>
-          <w:i/>
-          <w:sz w:val="20"/>
-          <w:szCs w:val="20"/>
-        </w:rPr>
-      </w:pPr>
-      <w:bookmarkStart w:id="31" w:name="OLE_LINK41"/>
-      <w:bookmarkStart w:id="32" w:name="OLE_LINK42"/>
-      <w:r>
-        <w:rPr>
-          <w:rFonts w:ascii="Arial" w:hAnsi="Arial" w:cs="Arial"/>
-          <w:sz w:val="20"/>
-          <w:szCs w:val="20"/>
-        </w:rPr>
-        <w:t>(</w:t>
-      </w:r>
-      <w:proofErr w:type="spellStart"/>
-      <w:r>
-        <w:rPr>
-          <w:rFonts w:ascii="Arial" w:hAnsi="Arial" w:cs="Arial"/>
-          <w:sz w:val="20"/>
-          <w:szCs w:val="20"/>
-        </w:rPr>
-        <w:t>Shoghi</w:t>
-      </w:r>
-      <w:proofErr w:type="spellEnd"/>
-      <w:r>
-        <w:rPr>
-          <w:rFonts w:ascii="Arial" w:hAnsi="Arial" w:cs="Arial"/>
-          <w:sz w:val="20"/>
-          <w:szCs w:val="20"/>
-        </w:rPr>
-        <w:t xml:space="preserve"> Effendi</w:t>
-      </w:r>
-      <w:bookmarkEnd w:id="31"/>
-      <w:bookmarkEnd w:id="32"/>
-      <w:r>
-        <w:rPr>
-          <w:rFonts w:ascii="Arial" w:hAnsi="Arial" w:cs="Arial"/>
-          <w:sz w:val="20"/>
-          <w:szCs w:val="20"/>
-        </w:rPr>
-        <w:t xml:space="preserve">, </w:t>
-      </w:r>
-      <w:r>
-        <w:rPr>
-          <w:rFonts w:ascii="Arial" w:hAnsi="Arial" w:cs="Arial"/>
-          <w:sz w:val="20"/>
-          <w:szCs w:val="20"/>
-        </w:rPr>
-        <w:t>Messages to Canada</w:t>
-      </w:r>
-      <w:r>
-        <w:rPr>
-          <w:rFonts w:ascii="Arial" w:hAnsi="Arial" w:cs="Arial"/>
-          <w:sz w:val="20"/>
-          <w:szCs w:val="20"/>
-        </w:rPr>
-        <w:t xml:space="preserve">, </w:t>
-      </w:r>
-      <w:r>
-        <w:rPr>
-          <w:rFonts w:ascii="Arial" w:hAnsi="Arial" w:cs="Arial"/>
-          <w:sz w:val="20"/>
-          <w:szCs w:val="20"/>
-        </w:rPr>
-        <w:t>The Early Years 1923–1937</w:t>
-      </w:r>
-      <w:r>
-        <w:rPr>
-          <w:rFonts w:ascii="Arial" w:hAnsi="Arial" w:cs="Arial"/>
-          <w:sz w:val="20"/>
-          <w:szCs w:val="20"/>
-        </w:rPr>
-        <w:t xml:space="preserve">, </w:t>
-      </w:r>
-      <w:r>
-        <w:rPr>
-          <w:rFonts w:ascii="Arial" w:hAnsi="Arial" w:cs="Arial"/>
-          <w:sz w:val="20"/>
-          <w:szCs w:val="20"/>
-        </w:rPr>
-        <w:t>Letter of 20 April 1923</w:t>
-      </w:r>
-      <w:r>
-        <w:rPr>
-          <w:rFonts w:ascii="Arial" w:hAnsi="Arial" w:cs="Arial"/>
-          <w:sz w:val="20"/>
-          <w:szCs w:val="20"/>
-        </w:rPr>
-        <w:t xml:space="preserve">, par 2)    </w:t>
-      </w:r>
-      <w:r>
-        <w:rPr>
-          <w:rFonts w:ascii="Arial" w:hAnsi="Arial" w:cs="Arial"/>
-          <w:i/>
-          <w:sz w:val="20"/>
-          <w:szCs w:val="20"/>
-        </w:rPr>
-        <w:t>[</w:t>
-      </w:r>
-      <w:proofErr w:type="gramStart"/>
-      <w:r>
-        <w:rPr>
-          <w:rFonts w:ascii="Arial" w:hAnsi="Arial" w:cs="Arial"/>
-          <w:i/>
-          <w:sz w:val="20"/>
-          <w:szCs w:val="20"/>
-        </w:rPr>
-        <w:t>some</w:t>
-      </w:r>
-      <w:proofErr w:type="gramEnd"/>
-      <w:r>
-        <w:rPr>
-          <w:rFonts w:ascii="Arial" w:hAnsi="Arial" w:cs="Arial"/>
-          <w:i/>
-          <w:sz w:val="20"/>
-          <w:szCs w:val="20"/>
-        </w:rPr>
-        <w:t xml:space="preserve"> parts no sub-chapter]</w:t>
-      </w:r>
-    </w:p>
-    <w:p>
-      <w:pPr>
-        <w:spacing w:line="240" w:lineRule="auto"/>
-        <w:rPr>
-          <w:rFonts w:ascii="Arial" w:hAnsi="Arial" w:cs="Arial"/>
-          <w:sz w:val="20"/>
-          <w:szCs w:val="20"/>
-        </w:rPr>
-      </w:pPr>
-      <w:bookmarkStart w:id="33" w:name="OLE_LINK19"/>
-      <w:bookmarkStart w:id="34" w:name="OLE_LINK20"/>
-      <w:r>
-        <w:rPr>
-          <w:rFonts w:ascii="Arial" w:hAnsi="Arial" w:cs="Arial"/>
-          <w:sz w:val="20"/>
-          <w:szCs w:val="20"/>
-        </w:rPr>
-        <w:t>(</w:t>
-      </w:r>
-      <w:proofErr w:type="spellStart"/>
-      <w:r>
-        <w:rPr>
-          <w:rFonts w:ascii="Arial" w:hAnsi="Arial" w:cs="Arial"/>
-          <w:sz w:val="20"/>
-          <w:szCs w:val="20"/>
-        </w:rPr>
-        <w:t>Shoghi</w:t>
-      </w:r>
-      <w:proofErr w:type="spellEnd"/>
-      <w:r>
-        <w:rPr>
-          <w:rFonts w:ascii="Arial" w:hAnsi="Arial" w:cs="Arial"/>
-          <w:sz w:val="20"/>
-          <w:szCs w:val="20"/>
-        </w:rPr>
-        <w:t xml:space="preserve"> Effendi</w:t>
-      </w:r>
-      <w:bookmarkEnd w:id="33"/>
-      <w:bookmarkEnd w:id="34"/>
-      <w:r>
-        <w:rPr>
-          <w:rFonts w:ascii="Arial" w:hAnsi="Arial" w:cs="Arial"/>
-          <w:sz w:val="20"/>
-          <w:szCs w:val="20"/>
-        </w:rPr>
-        <w:t xml:space="preserve">, The World Order of </w:t>
-      </w:r>
-      <w:proofErr w:type="spellStart"/>
-      <w:r>
-        <w:rPr>
-          <w:rFonts w:ascii="Arial" w:hAnsi="Arial" w:cs="Arial"/>
-          <w:sz w:val="20"/>
-          <w:szCs w:val="20"/>
-        </w:rPr>
-        <w:t>Bahá’u’lláh</w:t>
-      </w:r>
-      <w:proofErr w:type="spellEnd"/>
-      <w:r>
-        <w:rPr>
-          <w:rFonts w:ascii="Arial" w:hAnsi="Arial" w:cs="Arial"/>
-          <w:sz w:val="20"/>
-          <w:szCs w:val="20"/>
-        </w:rPr>
-        <w:t xml:space="preserve">, The World Order of </w:t>
-      </w:r>
-      <w:proofErr w:type="spellStart"/>
-      <w:r>
-        <w:rPr>
-          <w:rFonts w:ascii="Arial" w:hAnsi="Arial" w:cs="Arial"/>
-          <w:sz w:val="20"/>
-          <w:szCs w:val="20"/>
-        </w:rPr>
-        <w:t>Bahá’u’lláh</w:t>
-      </w:r>
-      <w:proofErr w:type="spellEnd"/>
-      <w:r>
-        <w:rPr>
-          <w:rFonts w:ascii="Arial" w:hAnsi="Arial" w:cs="Arial"/>
-          <w:sz w:val="20"/>
-          <w:szCs w:val="20"/>
-        </w:rPr>
-        <w:t>, Local and Nat</w:t>
-      </w:r>
-      <w:r>
-        <w:rPr>
-          <w:rFonts w:ascii="Arial" w:hAnsi="Arial" w:cs="Arial"/>
-          <w:sz w:val="20"/>
-          <w:szCs w:val="20"/>
-        </w:rPr>
-        <w:t>ional Houses of Justice, par 3)</w:t>
-      </w:r>
-    </w:p>
-    <w:p>
-      <w:pPr>
-        <w:spacing w:line="240" w:lineRule="auto"/>
-        <w:rPr>
-          <w:rFonts w:ascii="Arial" w:hAnsi="Arial" w:cs="Arial"/>
-          <w:sz w:val="20"/>
-          <w:szCs w:val="20"/>
-        </w:rPr>
-      </w:pPr>
-      <w:proofErr w:type="gramStart"/>
-      <w:r>
-        <w:rPr>
-          <w:rFonts w:ascii="Arial" w:hAnsi="Arial" w:cs="Arial"/>
-          <w:sz w:val="20"/>
-          <w:szCs w:val="20"/>
-        </w:rPr>
-        <w:t>(</w:t>
-      </w:r>
-      <w:proofErr w:type="spellStart"/>
-      <w:r>
-        <w:rPr>
-          <w:rFonts w:ascii="Arial" w:hAnsi="Arial" w:cs="Arial"/>
-          <w:sz w:val="20"/>
-          <w:szCs w:val="20"/>
-        </w:rPr>
-        <w:t>Bahá’í</w:t>
-      </w:r>
-      <w:proofErr w:type="spellEnd"/>
-      <w:r>
-        <w:rPr>
-          <w:rFonts w:ascii="Arial" w:hAnsi="Arial" w:cs="Arial"/>
-          <w:sz w:val="20"/>
-          <w:szCs w:val="20"/>
-        </w:rPr>
-        <w:t xml:space="preserve"> International Community, Turning Point for All Nations, III.</w:t>
-      </w:r>
-      <w:proofErr w:type="gramEnd"/>
-      <w:r>
-        <w:rPr>
-          <w:rFonts w:ascii="Arial" w:hAnsi="Arial" w:cs="Arial"/>
-          <w:sz w:val="20"/>
-          <w:szCs w:val="20"/>
-        </w:rPr>
-        <w:t xml:space="preserve"> Defining a Role for the UN </w:t>
-      </w:r>
-      <w:proofErr w:type="gramStart"/>
-      <w:r>
-        <w:rPr>
-          <w:rFonts w:ascii="Arial" w:hAnsi="Arial" w:cs="Arial"/>
-          <w:sz w:val="20"/>
-          <w:szCs w:val="20"/>
-        </w:rPr>
-        <w:t>Within</w:t>
-      </w:r>
-      <w:proofErr w:type="gramEnd"/>
-      <w:r>
-        <w:rPr>
-          <w:rFonts w:ascii="Arial" w:hAnsi="Arial" w:cs="Arial"/>
-          <w:sz w:val="20"/>
-          <w:szCs w:val="20"/>
-        </w:rPr>
-        <w:t xml:space="preserve"> the Emerging International Order, A. Resuscitating the General Assembly, par 2)</w:t>
-      </w:r>
-    </w:p>
-    <w:p>
-      <w:pPr>
-        <w:spacing w:line="240" w:lineRule="auto"/>
-        <w:rPr>
-          <w:rFonts w:ascii="Arial" w:hAnsi="Arial" w:cs="Arial"/>
-          <w:sz w:val="20"/>
-          <w:szCs w:val="20"/>
-        </w:rPr>
-      </w:pPr>
-      <w:r>
-        <w:rPr>
-          <w:rFonts w:ascii="Arial" w:hAnsi="Arial" w:cs="Arial"/>
-          <w:sz w:val="20"/>
-          <w:szCs w:val="20"/>
-        </w:rPr>
-        <w:t xml:space="preserve">(John E. </w:t>
-      </w:r>
-      <w:proofErr w:type="spellStart"/>
-      <w:r>
-        <w:rPr>
-          <w:rFonts w:ascii="Arial" w:hAnsi="Arial" w:cs="Arial"/>
-          <w:sz w:val="20"/>
-          <w:szCs w:val="20"/>
-        </w:rPr>
-        <w:t>Esslemont</w:t>
-      </w:r>
-      <w:proofErr w:type="spellEnd"/>
-      <w:r>
-        <w:rPr>
-          <w:rFonts w:ascii="Arial" w:hAnsi="Arial" w:cs="Arial"/>
-          <w:sz w:val="20"/>
-          <w:szCs w:val="20"/>
-        </w:rPr>
-        <w:t xml:space="preserve">, </w:t>
-      </w:r>
-      <w:proofErr w:type="spellStart"/>
-      <w:r>
-        <w:rPr>
-          <w:rFonts w:ascii="Arial" w:hAnsi="Arial" w:cs="Arial"/>
-          <w:sz w:val="20"/>
-          <w:szCs w:val="20"/>
-        </w:rPr>
-        <w:t>Bahá’u’lláh</w:t>
-      </w:r>
-      <w:proofErr w:type="spellEnd"/>
-      <w:r>
-        <w:rPr>
-          <w:rFonts w:ascii="Arial" w:hAnsi="Arial" w:cs="Arial"/>
-          <w:sz w:val="20"/>
-          <w:szCs w:val="20"/>
-        </w:rPr>
-        <w:t xml:space="preserve"> and the New Era, 2, Birthplace of the New Revelation</w:t>
-      </w:r>
-      <w:r>
-        <w:rPr>
-          <w:rFonts w:ascii="Arial" w:hAnsi="Arial" w:cs="Arial"/>
-          <w:sz w:val="20"/>
-          <w:szCs w:val="20"/>
-        </w:rPr>
-        <w:t>, par 2</w:t>
-      </w:r>
-      <w:r>
-        <w:rPr>
-          <w:rFonts w:ascii="Arial" w:hAnsi="Arial" w:cs="Arial"/>
-          <w:sz w:val="20"/>
-          <w:szCs w:val="20"/>
-        </w:rPr>
-        <w:t>)</w:t>
-      </w:r>
-    </w:p>
-    <w:p>
-      <w:pPr>
-        <w:spacing w:line="240" w:lineRule="auto"/>
-        <w:rPr>
-          <w:rFonts w:ascii="Arial" w:hAnsi="Arial" w:cs="Arial"/>
-          <w:sz w:val="20"/>
-          <w:szCs w:val="20"/>
-        </w:rPr>
-      </w:pPr>
-      <w:r>
-        <w:rPr>
-          <w:rFonts w:ascii="Arial" w:hAnsi="Arial" w:cs="Arial"/>
-          <w:sz w:val="20"/>
-          <w:szCs w:val="20"/>
-        </w:rPr>
-        <w:t>(</w:t>
-      </w:r>
-      <w:proofErr w:type="spellStart"/>
-      <w:r>
-        <w:rPr>
-          <w:rFonts w:ascii="Arial" w:hAnsi="Arial" w:cs="Arial"/>
-          <w:sz w:val="20"/>
-          <w:szCs w:val="20"/>
-        </w:rPr>
-        <w:t>Mirza</w:t>
+      <w:proofErr w:type="spellStart"/>
+      <w:r>
+        <w:rPr>
+          <w:rFonts w:ascii="Arial" w:hAnsi="Arial" w:cs="Arial"/>
+          <w:sz w:val="20"/>
+          <w:szCs w:val="20"/>
+        </w:rPr>
+        <w:t>Abu'l-Fadl</w:t>
       </w:r>
       <w:proofErr w:type="spellEnd"/>
       <w:r>
@@ -4706,24 +4292,6 @@
           <w:sz w:val="20"/>
           <w:szCs w:val="20"/>
         </w:rPr>
-        <w:t>Abu'l-Fadl</w:t>
-      </w:r>
-      <w:proofErr w:type="spellEnd"/>
-      <w:r>
-        <w:rPr>
-          <w:rFonts w:ascii="Arial" w:hAnsi="Arial" w:cs="Arial"/>
-          <w:sz w:val="20"/>
-          <w:szCs w:val="20"/>
-        </w:rPr>
-        <w:t xml:space="preserve"> </w:t>
-      </w:r>
-      <w:proofErr w:type="spellStart"/>
-      <w:r>
-        <w:rPr>
-          <w:rFonts w:ascii="Arial" w:hAnsi="Arial" w:cs="Arial"/>
-          <w:sz w:val="20"/>
-          <w:szCs w:val="20"/>
-        </w:rPr>
         <w:t>Gulpaygani</w:t>
       </w:r>
       <w:proofErr w:type="spellEnd"/>
@@ -4733,25 +4301,7 @@
           <w:sz w:val="20"/>
           <w:szCs w:val="20"/>
         </w:rPr>
-        <w:t xml:space="preserve">, The </w:t>
-      </w:r>
-      <w:proofErr w:type="spellStart"/>
-      <w:r>
-        <w:rPr>
-          <w:rFonts w:ascii="Arial" w:hAnsi="Arial" w:cs="Arial"/>
-          <w:sz w:val="20"/>
-          <w:szCs w:val="20"/>
-        </w:rPr>
-        <w:t>Bahá'í</w:t>
-      </w:r>
-      <w:proofErr w:type="spellEnd"/>
-      <w:r>
-        <w:rPr>
-          <w:rFonts w:ascii="Arial" w:hAnsi="Arial" w:cs="Arial"/>
-          <w:sz w:val="20"/>
-          <w:szCs w:val="20"/>
-        </w:rPr>
-        <w:t xml:space="preserve"> Proofs, </w:t>
+        <w:t xml:space="preserve">, The Bahá'í Proofs, </w:t>
       </w:r>
       <w:r>
         <w:rPr>
@@ -4788,9 +4338,11 @@
     </w:p>
     <w:p>
       <w:pPr>
-        <w:spacing w:line="240" w:lineRule="auto"/>
-        <w:rPr>
-          <w:rFonts w:ascii="Arial" w:hAnsi="Arial" w:cs="Arial"/>
+        <w:pStyle w:val="ListParagraph"/>
+        <w:spacing w:line="240" w:lineRule="auto"/>
+        <w:rPr>
+          <w:rFonts w:ascii="Arial" w:hAnsi="Arial" w:cs="Arial"/>
+          <w:b/>
           <w:sz w:val="20"/>
           <w:szCs w:val="20"/>
         </w:rPr>
@@ -4801,7 +4353,7 @@
         <w:pStyle w:val="ListParagraph"/>
         <w:numPr>
           <w:ilvl w:val="0"/>
-          <w:numId w:val="7"/>
+          <w:numId w:val="1"/>
         </w:numPr>
         <w:spacing w:line="240" w:lineRule="auto"/>
         <w:rPr>
@@ -4818,25 +4370,7 @@
           <w:sz w:val="20"/>
           <w:szCs w:val="20"/>
         </w:rPr>
-        <w:t>(Author,</w:t>
-      </w:r>
-      <w:r>
-        <w:rPr>
-          <w:rFonts w:ascii="Arial" w:hAnsi="Arial" w:cs="Arial"/>
-          <w:b/>
-          <w:sz w:val="20"/>
-          <w:szCs w:val="20"/>
-        </w:rPr>
-        <w:t xml:space="preserve"> /*title*/, /*sub-chapter*/</w:t>
-      </w:r>
-      <w:r>
-        <w:rPr>
-          <w:rFonts w:ascii="Arial" w:hAnsi="Arial" w:cs="Arial"/>
-          <w:b/>
-          <w:sz w:val="20"/>
-          <w:szCs w:val="20"/>
-        </w:rPr>
-        <w:t>)</w:t>
+        <w:t>(Author, /*title*/, /*sub-chapter*/)</w:t>
       </w:r>
     </w:p>
     <w:p>
@@ -4932,7 +4466,7 @@
         <w:pStyle w:val="ListParagraph"/>
         <w:numPr>
           <w:ilvl w:val="0"/>
-          <w:numId w:val="7"/>
+          <w:numId w:val="1"/>
         </w:numPr>
         <w:spacing w:line="240" w:lineRule="auto"/>
         <w:rPr>
@@ -4967,59 +4501,7 @@
           <w:sz w:val="20"/>
           <w:szCs w:val="20"/>
         </w:rPr>
-        <w:t>(‘</w:t>
-      </w:r>
-      <w:proofErr w:type="spellStart"/>
-      <w:r>
-        <w:rPr>
-          <w:rFonts w:ascii="Arial" w:hAnsi="Arial" w:cs="Arial"/>
-          <w:sz w:val="20"/>
-          <w:szCs w:val="20"/>
-        </w:rPr>
-        <w:t>Abdu’l-Bahá</w:t>
-      </w:r>
-      <w:proofErr w:type="spellEnd"/>
-      <w:r>
-        <w:rPr>
-          <w:rFonts w:ascii="Arial" w:hAnsi="Arial" w:cs="Arial"/>
-          <w:sz w:val="20"/>
-          <w:szCs w:val="20"/>
-        </w:rPr>
-        <w:t>, Som</w:t>
-      </w:r>
-      <w:r>
-        <w:rPr>
-          <w:rFonts w:ascii="Arial" w:hAnsi="Arial" w:cs="Arial"/>
-          <w:sz w:val="20"/>
-          <w:szCs w:val="20"/>
-        </w:rPr>
-        <w:t xml:space="preserve">e Answered Questions, 8: The </w:t>
-      </w:r>
-      <w:proofErr w:type="spellStart"/>
-      <w:r>
-        <w:rPr>
-          <w:rFonts w:ascii="Arial" w:hAnsi="Arial" w:cs="Arial"/>
-          <w:sz w:val="20"/>
-          <w:szCs w:val="20"/>
-        </w:rPr>
-        <w:t>Bá</w:t>
-      </w:r>
-      <w:r>
-        <w:rPr>
-          <w:rFonts w:ascii="Arial" w:hAnsi="Arial" w:cs="Arial"/>
-          <w:sz w:val="20"/>
-          <w:szCs w:val="20"/>
-        </w:rPr>
-        <w:t>b</w:t>
-      </w:r>
-      <w:proofErr w:type="spellEnd"/>
-      <w:r>
-        <w:rPr>
-          <w:rFonts w:ascii="Arial" w:hAnsi="Arial" w:cs="Arial"/>
-          <w:sz w:val="20"/>
-          <w:szCs w:val="20"/>
-        </w:rPr>
-        <w:t>, par 2)</w:t>
+        <w:t>(‘Abdu’l-Bahá, Some Answered Questions, 8, par 3)</w:t>
       </w:r>
     </w:p>
     <w:p>
@@ -5063,7 +4545,17 @@
           <w:sz w:val="20"/>
           <w:szCs w:val="20"/>
         </w:rPr>
-        <w:t xml:space="preserve">, Unfolding Destiny, </w:t>
+        <w:t>, Unf</w:t>
+      </w:r>
+      <w:bookmarkStart w:id="34" w:name="_GoBack"/>
+      <w:bookmarkEnd w:id="34"/>
+      <w:r>
+        <w:rPr>
+          <w:rFonts w:ascii="Arial" w:hAnsi="Arial" w:cs="Arial"/>
+          <w:sz w:val="20"/>
+          <w:szCs w:val="20"/>
+        </w:rPr>
+        <w:t xml:space="preserve">olding Destiny, </w:t>
       </w:r>
       <w:r>
         <w:rPr>
@@ -5097,25 +4589,7 @@
           <w:sz w:val="20"/>
           <w:szCs w:val="20"/>
         </w:rPr>
-        <w:t>(</w:t>
-      </w:r>
-      <w:proofErr w:type="spellStart"/>
-      <w:r>
-        <w:rPr>
-          <w:rFonts w:ascii="Arial" w:hAnsi="Arial" w:cs="Arial"/>
-          <w:sz w:val="20"/>
-          <w:szCs w:val="20"/>
-        </w:rPr>
-        <w:t>Bahá’í</w:t>
-      </w:r>
-      <w:proofErr w:type="spellEnd"/>
-      <w:r>
-        <w:rPr>
-          <w:rFonts w:ascii="Arial" w:hAnsi="Arial" w:cs="Arial"/>
-          <w:sz w:val="20"/>
-          <w:szCs w:val="20"/>
-        </w:rPr>
-        <w:t xml:space="preserve"> World Center, Century of Light, III, par 8)</w:t>
+        <w:t>(Bahá’í World Center, Century of Light, III, par 8)</w:t>
       </w:r>
     </w:p>
     <w:p>
@@ -5133,7 +4607,7 @@
         <w:pStyle w:val="ListParagraph"/>
         <w:numPr>
           <w:ilvl w:val="0"/>
-          <w:numId w:val="7"/>
+          <w:numId w:val="1"/>
         </w:numPr>
         <w:spacing w:line="240" w:lineRule="auto"/>
         <w:rPr>
@@ -5142,6 +4616,15 @@
           <w:szCs w:val="20"/>
         </w:rPr>
       </w:pPr>
+      <w:r>
+        <w:rPr>
+          <w:rFonts w:ascii="Arial" w:hAnsi="Arial" w:cs="Arial"/>
+          <w:b/>
+          <w:sz w:val="20"/>
+          <w:szCs w:val="20"/>
+        </w:rPr>
+        <w:t xml:space="preserve"> </w:t>
+      </w:r>
       <w:r>
         <w:rPr>
           <w:rFonts w:ascii="Arial" w:hAnsi="Arial" w:cs="Arial"/>
@@ -6153,7 +5636,7 @@
         <w:pStyle w:val="ListParagraph"/>
         <w:numPr>
           <w:ilvl w:val="0"/>
-          <w:numId w:val="7"/>
+          <w:numId w:val="1"/>
         </w:numPr>
         <w:spacing w:line="240" w:lineRule="auto"/>
         <w:rPr>
@@ -6188,25 +5671,7 @@
           <w:sz w:val="20"/>
           <w:szCs w:val="20"/>
         </w:rPr>
-        <w:t>(</w:t>
-      </w:r>
-      <w:proofErr w:type="spellStart"/>
-      <w:r>
-        <w:rPr>
-          <w:rFonts w:ascii="Arial" w:hAnsi="Arial" w:cs="Arial"/>
-          <w:sz w:val="20"/>
-          <w:szCs w:val="20"/>
-        </w:rPr>
-        <w:t>Bahá’í</w:t>
-      </w:r>
-      <w:proofErr w:type="spellEnd"/>
-      <w:r>
-        <w:rPr>
-          <w:rFonts w:ascii="Arial" w:hAnsi="Arial" w:cs="Arial"/>
-          <w:sz w:val="20"/>
-          <w:szCs w:val="20"/>
-        </w:rPr>
-        <w:t xml:space="preserve"> Prayers, Mankind, “My God, Whom I worship and adore!</w:t>
+        <w:t>(Bahá’í Prayers, Mankind, “My God, Whom I worship and adore!</w:t>
       </w:r>
       <w:proofErr w:type="gramEnd"/>
       <w:r>
@@ -6250,7 +5715,7 @@
         <w:pStyle w:val="ListParagraph"/>
         <w:numPr>
           <w:ilvl w:val="0"/>
-          <w:numId w:val="7"/>
+          <w:numId w:val="1"/>
         </w:numPr>
         <w:spacing w:line="240" w:lineRule="auto"/>
         <w:rPr>
@@ -6515,7 +5980,7 @@
         <w:pStyle w:val="ListParagraph"/>
         <w:numPr>
           <w:ilvl w:val="0"/>
-          <w:numId w:val="7"/>
+          <w:numId w:val="1"/>
         </w:numPr>
         <w:spacing w:line="240" w:lineRule="auto"/>
         <w:rPr>
@@ -7067,7 +6532,7 @@
         <w:pStyle w:val="ListParagraph"/>
         <w:numPr>
           <w:ilvl w:val="0"/>
-          <w:numId w:val="7"/>
+          <w:numId w:val="1"/>
         </w:numPr>
         <w:spacing w:line="240" w:lineRule="auto"/>
         <w:rPr>
@@ -7275,7 +6740,7 @@
         <w:pStyle w:val="ListParagraph"/>
         <w:numPr>
           <w:ilvl w:val="0"/>
-          <w:numId w:val="7"/>
+          <w:numId w:val="1"/>
         </w:numPr>
         <w:spacing w:line="240" w:lineRule="auto"/>
         <w:rPr>
@@ -7542,7 +7007,7 @@
         <w:pStyle w:val="ListParagraph"/>
         <w:numPr>
           <w:ilvl w:val="0"/>
-          <w:numId w:val="7"/>
+          <w:numId w:val="1"/>
         </w:numPr>
         <w:spacing w:line="240" w:lineRule="auto"/>
         <w:rPr>
@@ -7677,7 +7142,7 @@
         <w:pStyle w:val="ListParagraph"/>
         <w:numPr>
           <w:ilvl w:val="0"/>
-          <w:numId w:val="7"/>
+          <w:numId w:val="1"/>
         </w:numPr>
         <w:spacing w:line="240" w:lineRule="auto"/>
         <w:rPr>
@@ -7840,7 +7305,7 @@
         <w:pStyle w:val="ListParagraph"/>
         <w:numPr>
           <w:ilvl w:val="0"/>
-          <w:numId w:val="7"/>
+          <w:numId w:val="1"/>
         </w:numPr>
         <w:spacing w:line="240" w:lineRule="auto"/>
         <w:rPr>
@@ -7984,25 +7449,7 @@
           <w:sz w:val="20"/>
           <w:szCs w:val="20"/>
         </w:rPr>
-        <w:t>Tablets of ‘</w:t>
-      </w:r>
-      <w:proofErr w:type="spellStart"/>
-      <w:r>
-        <w:rPr>
-          <w:rFonts w:ascii="Arial" w:hAnsi="Arial" w:cs="Arial"/>
-          <w:sz w:val="20"/>
-          <w:szCs w:val="20"/>
-        </w:rPr>
-        <w:t>Abdu’l-Bahá</w:t>
-      </w:r>
-      <w:proofErr w:type="spellEnd"/>
-      <w:r>
-        <w:rPr>
-          <w:rFonts w:ascii="Arial" w:hAnsi="Arial" w:cs="Arial"/>
-          <w:sz w:val="20"/>
-          <w:szCs w:val="20"/>
-        </w:rPr>
-        <w:t xml:space="preserve"> to Dr. George Augur,</w:t>
+        <w:t>Tablets of ‘Abdu’l-Bahá to Dr. George Augur,</w:t>
       </w:r>
       <w:r>
         <w:rPr>
@@ -8042,7 +7489,7 @@
         <w:pStyle w:val="ListParagraph"/>
         <w:numPr>
           <w:ilvl w:val="0"/>
-          <w:numId w:val="7"/>
+          <w:numId w:val="1"/>
         </w:numPr>
         <w:spacing w:line="240" w:lineRule="auto"/>
         <w:rPr>
@@ -8194,7 +7641,7 @@
         <w:pStyle w:val="ListParagraph"/>
         <w:numPr>
           <w:ilvl w:val="0"/>
-          <w:numId w:val="7"/>
+          <w:numId w:val="1"/>
         </w:numPr>
         <w:spacing w:line="240" w:lineRule="auto"/>
         <w:rPr>
@@ -8321,7 +7768,7 @@
         <w:pStyle w:val="ListParagraph"/>
         <w:numPr>
           <w:ilvl w:val="0"/>
-          <w:numId w:val="7"/>
+          <w:numId w:val="1"/>
         </w:numPr>
         <w:spacing w:line="240" w:lineRule="auto"/>
         <w:rPr>
@@ -8456,7 +7903,7 @@
         <w:pStyle w:val="ListParagraph"/>
         <w:numPr>
           <w:ilvl w:val="0"/>
-          <w:numId w:val="7"/>
+          <w:numId w:val="1"/>
         </w:numPr>
         <w:spacing w:line="240" w:lineRule="auto"/>
         <w:rPr>
@@ -8553,7 +8000,7 @@
         <w:pStyle w:val="ListParagraph"/>
         <w:numPr>
           <w:ilvl w:val="0"/>
-          <w:numId w:val="7"/>
+          <w:numId w:val="1"/>
         </w:numPr>
         <w:spacing w:line="240" w:lineRule="auto"/>
         <w:rPr>
@@ -8882,7 +8329,7 @@
         <w:pStyle w:val="ListParagraph"/>
         <w:numPr>
           <w:ilvl w:val="0"/>
-          <w:numId w:val="7"/>
+          <w:numId w:val="1"/>
         </w:numPr>
         <w:spacing w:line="240" w:lineRule="auto"/>
         <w:rPr>
@@ -8995,7 +8442,7 @@
         <w:pStyle w:val="ListParagraph"/>
         <w:numPr>
           <w:ilvl w:val="0"/>
-          <w:numId w:val="7"/>
+          <w:numId w:val="1"/>
         </w:numPr>
         <w:spacing w:line="240" w:lineRule="auto"/>
         <w:rPr>
@@ -9140,7 +8587,7 @@
         <w:pStyle w:val="ListParagraph"/>
         <w:numPr>
           <w:ilvl w:val="0"/>
-          <w:numId w:val="7"/>
+          <w:numId w:val="1"/>
         </w:numPr>
         <w:spacing w:line="240" w:lineRule="auto"/>
         <w:rPr>
@@ -9264,7 +8711,7 @@
         <w:pStyle w:val="ListParagraph"/>
         <w:numPr>
           <w:ilvl w:val="0"/>
-          <w:numId w:val="7"/>
+          <w:numId w:val="1"/>
         </w:numPr>
         <w:spacing w:line="240" w:lineRule="auto"/>
         <w:rPr>
@@ -9433,7 +8880,7 @@
         <w:pStyle w:val="ListParagraph"/>
         <w:numPr>
           <w:ilvl w:val="0"/>
-          <w:numId w:val="7"/>
+          <w:numId w:val="1"/>
         </w:numPr>
         <w:spacing w:line="240" w:lineRule="auto"/>
         <w:rPr>
@@ -9588,7 +9035,7 @@
         <w:pStyle w:val="ListParagraph"/>
         <w:numPr>
           <w:ilvl w:val="0"/>
-          <w:numId w:val="7"/>
+          <w:numId w:val="1"/>
         </w:numPr>
         <w:spacing w:line="240" w:lineRule="auto"/>
         <w:rPr>

</xml_diff>